<commit_message>
updated the student project form with input from Monika and David
</commit_message>
<xml_diff>
--- a/.capstone/proposal/Student Project Form.docx
+++ b/.capstone/proposal/Student Project Form.docx
@@ -120,13 +120,10 @@
               </w:rPr>
             </w:pPr>
             <w:r>
-              <w:t>Healthcare Provider</w:t>
-            </w:r>
-            <w:r>
-              <w:t xml:space="preserve"> - </w:t>
-            </w:r>
-            <w:r>
-              <w:t>Fraud Anomaly Detection</w:t>
+              <w:rPr>
+                <w:rFonts w:ascii="Proxima Nova" w:eastAsia="Proxima Nova" w:hAnsi="Proxima Nova" w:cs="Proxima Nova"/>
+              </w:rPr>
+              <w:t>Healthcare Provider - Fraud Anomaly Detection</w:t>
             </w:r>
           </w:p>
         </w:tc>
@@ -224,7 +221,23 @@
           <w:rFonts w:ascii="Proxima Nova" w:eastAsia="Proxima Nova" w:hAnsi="Proxima Nova" w:cs="Proxima Nova"/>
           <w:i/>
         </w:rPr>
-        <w:t>[50-100 word description of the problem which you will solve]</w:t>
+        <w:t>[50-</w:t>
+      </w:r>
+      <w:proofErr w:type="gramStart"/>
+      <w:r>
+        <w:rPr>
+          <w:rFonts w:ascii="Proxima Nova" w:eastAsia="Proxima Nova" w:hAnsi="Proxima Nova" w:cs="Proxima Nova"/>
+          <w:i/>
+        </w:rPr>
+        <w:t>100 word</w:t>
+      </w:r>
+      <w:proofErr w:type="gramEnd"/>
+      <w:r>
+        <w:rPr>
+          <w:rFonts w:ascii="Proxima Nova" w:eastAsia="Proxima Nova" w:hAnsi="Proxima Nova" w:cs="Proxima Nova"/>
+          <w:i/>
+        </w:rPr>
+        <w:t xml:space="preserve"> description of the problem which you will solve]</w:t>
       </w:r>
     </w:p>
     <w:p>
@@ -329,12 +342,20 @@
               <w:rPr>
                 <w:color w:val="0E101A"/>
               </w:rPr>
-              <w:t>/yr</w:t>
-            </w:r>
+              <w:t>/</w:t>
+            </w:r>
+            <w:proofErr w:type="spellStart"/>
             <w:r>
               <w:rPr>
                 <w:color w:val="0E101A"/>
               </w:rPr>
+              <w:t>yr</w:t>
+            </w:r>
+            <w:proofErr w:type="spellEnd"/>
+            <w:r>
+              <w:rPr>
+                <w:color w:val="0E101A"/>
+              </w:rPr>
               <w:t>).</w:t>
             </w:r>
           </w:p>
@@ -363,7 +384,147 @@
             <w:pPr>
               <w:widowControl w:val="0"/>
               <w:rPr>
-                <w:rFonts w:ascii="Proxima Nova" w:eastAsia="Proxima Nova" w:hAnsi="Proxima Nova" w:cs="Proxima Nova"/>
+                <w:color w:val="0E101A"/>
+              </w:rPr>
+            </w:pPr>
+          </w:p>
+          <w:p>
+            <w:pPr>
+              <w:widowControl w:val="0"/>
+              <w:rPr>
+                <w:color w:val="0E101A"/>
+              </w:rPr>
+            </w:pPr>
+            <w:r>
+              <w:rPr>
+                <w:color w:val="0E101A"/>
+              </w:rPr>
+              <w:t>F</w:t>
+            </w:r>
+            <w:r>
+              <w:rPr>
+                <w:color w:val="0E101A"/>
+              </w:rPr>
+              <w:t xml:space="preserve">raud detection requires data and skilled individuals with special domain knowledge to </w:t>
+            </w:r>
+            <w:r>
+              <w:rPr>
+                <w:color w:val="0E101A"/>
+              </w:rPr>
+              <w:t>detect</w:t>
+            </w:r>
+            <w:r>
+              <w:rPr>
+                <w:color w:val="0E101A"/>
+              </w:rPr>
+              <w:t xml:space="preserve"> atypical patterns.</w:t>
+            </w:r>
+          </w:p>
+          <w:p>
+            <w:pPr>
+              <w:widowControl w:val="0"/>
+              <w:rPr>
+                <w:color w:val="0E101A"/>
+              </w:rPr>
+            </w:pPr>
+          </w:p>
+          <w:p>
+            <w:pPr>
+              <w:widowControl w:val="0"/>
+              <w:rPr>
+                <w:color w:val="0E101A"/>
+              </w:rPr>
+            </w:pPr>
+            <w:r>
+              <w:rPr>
+                <w:color w:val="0E101A"/>
+              </w:rPr>
+              <w:t xml:space="preserve">Existing </w:t>
+            </w:r>
+            <w:r>
+              <w:rPr>
+                <w:color w:val="0E101A"/>
+              </w:rPr>
+              <w:t>techniques</w:t>
+            </w:r>
+            <w:r>
+              <w:rPr>
+                <w:color w:val="0E101A"/>
+              </w:rPr>
+              <w:t xml:space="preserve"> have been </w:t>
+            </w:r>
+            <w:r>
+              <w:rPr>
+                <w:color w:val="0E101A"/>
+              </w:rPr>
+              <w:t xml:space="preserve">generally </w:t>
+            </w:r>
+            <w:r>
+              <w:rPr>
+                <w:color w:val="0E101A"/>
+              </w:rPr>
+              <w:t xml:space="preserve">inadequate and </w:t>
+            </w:r>
+            <w:r>
+              <w:rPr>
+                <w:color w:val="0E101A"/>
+              </w:rPr>
+              <w:t>are unable to</w:t>
+            </w:r>
+            <w:r>
+              <w:rPr>
+                <w:color w:val="0E101A"/>
+              </w:rPr>
+              <w:t xml:space="preserve"> keep pace with</w:t>
+            </w:r>
+            <w:r>
+              <w:rPr>
+                <w:color w:val="0E101A"/>
+              </w:rPr>
+              <w:t xml:space="preserve"> the i</w:t>
+            </w:r>
+            <w:r>
+              <w:rPr>
+                <w:color w:val="0E101A"/>
+              </w:rPr>
+              <w:t>ncreas</w:t>
+            </w:r>
+            <w:r>
+              <w:rPr>
+                <w:color w:val="0E101A"/>
+              </w:rPr>
+              <w:t>ing</w:t>
+            </w:r>
+            <w:r>
+              <w:rPr>
+                <w:color w:val="0E101A"/>
+              </w:rPr>
+              <w:t xml:space="preserve"> sophistication</w:t>
+            </w:r>
+            <w:r>
+              <w:rPr>
+                <w:color w:val="0E101A"/>
+              </w:rPr>
+              <w:t xml:space="preserve"> of this crime.  The industry has not yet effectively utilized data science and to-date detection has been</w:t>
+            </w:r>
+            <w:r>
+              <w:rPr>
+                <w:color w:val="0E101A"/>
+              </w:rPr>
+              <w:t xml:space="preserve"> </w:t>
+            </w:r>
+            <w:r>
+              <w:rPr>
+                <w:color w:val="0E101A"/>
+              </w:rPr>
+              <w:t>relatively slow, reactive and manually intensive.</w:t>
+            </w:r>
+          </w:p>
+          <w:p>
+            <w:pPr>
+              <w:widowControl w:val="0"/>
+              <w:rPr>
+                <w:color w:val="0E101A"/>
               </w:rPr>
             </w:pPr>
           </w:p>
@@ -392,11 +553,35 @@
           <w:b/>
         </w:rPr>
       </w:pPr>
-      <w:r>
+    </w:p>
+    <w:p>
+      <w:pPr>
         <w:rPr>
           <w:rFonts w:ascii="Proxima Nova" w:eastAsia="Proxima Nova" w:hAnsi="Proxima Nova" w:cs="Proxima Nova"/>
           <w:b/>
         </w:rPr>
+      </w:pPr>
+      <w:r>
+        <w:rPr>
+          <w:rFonts w:ascii="Proxima Nova" w:eastAsia="Proxima Nova" w:hAnsi="Proxima Nova" w:cs="Proxima Nova"/>
+          <w:b/>
+        </w:rPr>
+        <w:br w:type="page"/>
+      </w:r>
+    </w:p>
+    <w:p>
+      <w:pPr>
+        <w:rPr>
+          <w:rFonts w:ascii="Proxima Nova" w:eastAsia="Proxima Nova" w:hAnsi="Proxima Nova" w:cs="Proxima Nova"/>
+          <w:b/>
+        </w:rPr>
+      </w:pPr>
+      <w:r>
+        <w:rPr>
+          <w:rFonts w:ascii="Proxima Nova" w:eastAsia="Proxima Nova" w:hAnsi="Proxima Nova" w:cs="Proxima Nova"/>
+          <w:b/>
+        </w:rPr>
+        <w:lastRenderedPageBreak/>
         <w:t>Key Research Questions/ Technological constraints that the Project will Answer</w:t>
       </w:r>
     </w:p>
@@ -443,6 +628,24 @@
           <w:p>
             <w:pPr>
               <w:widowControl w:val="0"/>
+              <w:tabs>
+                <w:tab w:val="left" w:pos="345"/>
+              </w:tabs>
+              <w:rPr>
+                <w:rFonts w:ascii="Proxima Nova" w:eastAsia="Proxima Nova" w:hAnsi="Proxima Nova" w:cs="Proxima Nova"/>
+              </w:rPr>
+            </w:pPr>
+            <w:r>
+              <w:rPr>
+                <w:rFonts w:ascii="Proxima Nova" w:eastAsia="Proxima Nova" w:hAnsi="Proxima Nova" w:cs="Proxima Nova"/>
+              </w:rPr>
+              <w:tab/>
+              <w:t>Research Questions:</w:t>
+            </w:r>
+          </w:p>
+          <w:p>
+            <w:pPr>
+              <w:widowControl w:val="0"/>
               <w:numPr>
                 <w:ilvl w:val="0"/>
                 <w:numId w:val="5"/>
@@ -457,12 +660,6 @@
               </w:rPr>
               <w:t>Can ML detect financial anomalies in Provider data?</w:t>
             </w:r>
-            <w:r>
-              <w:rPr>
-                <w:rFonts w:ascii="Proxima Nova" w:eastAsia="Proxima Nova" w:hAnsi="Proxima Nova" w:cs="Proxima Nova"/>
-              </w:rPr>
-              <w:br/>
-            </w:r>
           </w:p>
           <w:p>
             <w:pPr>
@@ -481,12 +678,6 @@
               </w:rPr>
               <w:t>Can anomalies be categorized as fraud?</w:t>
             </w:r>
-            <w:r>
-              <w:rPr>
-                <w:rFonts w:ascii="Proxima Nova" w:eastAsia="Proxima Nova" w:hAnsi="Proxima Nova" w:cs="Proxima Nova"/>
-              </w:rPr>
-              <w:br/>
-            </w:r>
           </w:p>
           <w:p>
             <w:pPr>
@@ -506,9 +697,174 @@
               <w:t xml:space="preserve">What types of fraud is the model best suited for? </w:t>
             </w:r>
           </w:p>
+          <w:p>
+            <w:pPr>
+              <w:widowControl w:val="0"/>
+              <w:rPr>
+                <w:rFonts w:ascii="Proxima Nova" w:eastAsia="Proxima Nova" w:hAnsi="Proxima Nova" w:cs="Proxima Nova"/>
+              </w:rPr>
+            </w:pPr>
+          </w:p>
+          <w:p>
+            <w:pPr>
+              <w:widowControl w:val="0"/>
+              <w:rPr>
+                <w:rFonts w:ascii="Proxima Nova" w:eastAsia="Proxima Nova" w:hAnsi="Proxima Nova" w:cs="Proxima Nova"/>
+              </w:rPr>
+            </w:pPr>
+          </w:p>
+          <w:p>
+            <w:pPr>
+              <w:widowControl w:val="0"/>
+              <w:tabs>
+                <w:tab w:val="left" w:pos="345"/>
+              </w:tabs>
+              <w:rPr>
+                <w:rFonts w:ascii="Proxima Nova" w:eastAsia="Proxima Nova" w:hAnsi="Proxima Nova" w:cs="Proxima Nova"/>
+              </w:rPr>
+            </w:pPr>
+            <w:r>
+              <w:rPr>
+                <w:rFonts w:ascii="Proxima Nova" w:eastAsia="Proxima Nova" w:hAnsi="Proxima Nova" w:cs="Proxima Nova"/>
+              </w:rPr>
+              <w:tab/>
+            </w:r>
+            <w:r>
+              <w:rPr>
+                <w:rFonts w:ascii="Proxima Nova" w:eastAsia="Proxima Nova" w:hAnsi="Proxima Nova" w:cs="Proxima Nova"/>
+              </w:rPr>
+              <w:t>Technological Constraints</w:t>
+            </w:r>
+            <w:r>
+              <w:rPr>
+                <w:rFonts w:ascii="Proxima Nova" w:eastAsia="Proxima Nova" w:hAnsi="Proxima Nova" w:cs="Proxima Nova"/>
+              </w:rPr>
+              <w:t>:</w:t>
+            </w:r>
+          </w:p>
+          <w:p>
+            <w:pPr>
+              <w:pStyle w:val="ListParagraph"/>
+              <w:widowControl w:val="0"/>
+              <w:numPr>
+                <w:ilvl w:val="0"/>
+                <w:numId w:val="9"/>
+              </w:numPr>
+              <w:tabs>
+                <w:tab w:val="left" w:pos="345"/>
+                <w:tab w:val="left" w:pos="2520"/>
+              </w:tabs>
+              <w:rPr>
+                <w:rFonts w:ascii="Proxima Nova" w:eastAsia="Proxima Nova" w:hAnsi="Proxima Nova" w:cs="Proxima Nova"/>
+              </w:rPr>
+            </w:pPr>
+            <w:r>
+              <w:rPr>
+                <w:rFonts w:ascii="Proxima Nova" w:eastAsia="Proxima Nova" w:hAnsi="Proxima Nova" w:cs="Proxima Nova"/>
+              </w:rPr>
+              <w:t>Sourcing representative, and quality data, preferably with labels</w:t>
+            </w:r>
+          </w:p>
+          <w:p>
+            <w:pPr>
+              <w:pStyle w:val="ListParagraph"/>
+              <w:widowControl w:val="0"/>
+              <w:numPr>
+                <w:ilvl w:val="0"/>
+                <w:numId w:val="9"/>
+              </w:numPr>
+              <w:tabs>
+                <w:tab w:val="left" w:pos="345"/>
+                <w:tab w:val="left" w:pos="2520"/>
+              </w:tabs>
+              <w:rPr>
+                <w:rFonts w:ascii="Proxima Nova" w:eastAsia="Proxima Nova" w:hAnsi="Proxima Nova" w:cs="Proxima Nova"/>
+              </w:rPr>
+            </w:pPr>
+            <w:r>
+              <w:rPr>
+                <w:rFonts w:ascii="Proxima Nova" w:eastAsia="Proxima Nova" w:hAnsi="Proxima Nova" w:cs="Proxima Nova"/>
+              </w:rPr>
+              <w:t xml:space="preserve">The potential for </w:t>
+            </w:r>
+            <w:r>
+              <w:rPr>
+                <w:rFonts w:ascii="Proxima Nova" w:eastAsia="Proxima Nova" w:hAnsi="Proxima Nova" w:cs="Proxima Nova"/>
+              </w:rPr>
+              <w:t>False P</w:t>
+            </w:r>
+            <w:r>
+              <w:rPr>
+                <w:rFonts w:ascii="Proxima Nova" w:eastAsia="Proxima Nova" w:hAnsi="Proxima Nova" w:cs="Proxima Nova"/>
+              </w:rPr>
+              <w:t>o</w:t>
+            </w:r>
+            <w:r>
+              <w:rPr>
+                <w:rFonts w:ascii="Proxima Nova" w:eastAsia="Proxima Nova" w:hAnsi="Proxima Nova" w:cs="Proxima Nova"/>
+              </w:rPr>
+              <w:t>s</w:t>
+            </w:r>
+            <w:r>
+              <w:rPr>
+                <w:rFonts w:ascii="Proxima Nova" w:eastAsia="Proxima Nova" w:hAnsi="Proxima Nova" w:cs="Proxima Nova"/>
+              </w:rPr>
+              <w:t>it</w:t>
+            </w:r>
+            <w:r>
+              <w:rPr>
+                <w:rFonts w:ascii="Proxima Nova" w:eastAsia="Proxima Nova" w:hAnsi="Proxima Nova" w:cs="Proxima Nova"/>
+              </w:rPr>
+              <w:t>ives</w:t>
+            </w:r>
+          </w:p>
+          <w:p>
+            <w:pPr>
+              <w:pStyle w:val="ListParagraph"/>
+              <w:widowControl w:val="0"/>
+              <w:numPr>
+                <w:ilvl w:val="0"/>
+                <w:numId w:val="9"/>
+              </w:numPr>
+              <w:tabs>
+                <w:tab w:val="left" w:pos="345"/>
+                <w:tab w:val="left" w:pos="2520"/>
+              </w:tabs>
+              <w:rPr>
+                <w:rFonts w:ascii="Proxima Nova" w:eastAsia="Proxima Nova" w:hAnsi="Proxima Nova" w:cs="Proxima Nova"/>
+              </w:rPr>
+            </w:pPr>
+            <w:r>
+              <w:rPr>
+                <w:rFonts w:ascii="Proxima Nova" w:eastAsia="Proxima Nova" w:hAnsi="Proxima Nova" w:cs="Proxima Nova"/>
+              </w:rPr>
+              <w:t>Feature Generation could potentially be time consuming</w:t>
+            </w:r>
+          </w:p>
+          <w:p>
+            <w:pPr>
+              <w:pStyle w:val="ListParagraph"/>
+              <w:widowControl w:val="0"/>
+              <w:tabs>
+                <w:tab w:val="left" w:pos="345"/>
+                <w:tab w:val="left" w:pos="2520"/>
+              </w:tabs>
+              <w:rPr>
+                <w:rFonts w:ascii="Proxima Nova" w:eastAsia="Proxima Nova" w:hAnsi="Proxima Nova" w:cs="Proxima Nova"/>
+              </w:rPr>
+            </w:pPr>
+          </w:p>
         </w:tc>
       </w:tr>
     </w:tbl>
+    <w:p>
+      <w:pPr>
+        <w:rPr>
+          <w:rFonts w:ascii="Proxima Nova" w:eastAsia="Proxima Nova" w:hAnsi="Proxima Nova" w:cs="Proxima Nova"/>
+          <w:b/>
+        </w:rPr>
+      </w:pPr>
+    </w:p>
     <w:p>
       <w:pPr>
         <w:rPr>
@@ -606,25 +962,29 @@
                 <w:rFonts w:ascii="Proxima Nova" w:eastAsia="Proxima Nova" w:hAnsi="Proxima Nova" w:cs="Proxima Nova"/>
               </w:rPr>
             </w:pPr>
-            <w:r>
-              <w:rPr>
-                <w:rFonts w:ascii="Proxima Nova" w:eastAsia="Proxima Nova" w:hAnsi="Proxima Nova" w:cs="Proxima Nova"/>
-              </w:rPr>
-              <w:lastRenderedPageBreak/>
-              <w:t xml:space="preserve">Tested supervised/unsupervised model, along with jupyter notebook for </w:t>
-            </w:r>
-            <w:r>
-              <w:rPr>
-                <w:rFonts w:ascii="Proxima Nova" w:eastAsia="Proxima Nova" w:hAnsi="Proxima Nova" w:cs="Proxima Nova"/>
-              </w:rPr>
-              <w:t>reproducibility</w:t>
-            </w:r>
-            <w:r>
-              <w:rPr>
-                <w:rFonts w:ascii="Proxima Nova" w:eastAsia="Proxima Nova" w:hAnsi="Proxima Nova" w:cs="Proxima Nova"/>
-              </w:rPr>
-              <w:br/>
-            </w:r>
+            <w:proofErr w:type="spellStart"/>
+            <w:r>
+              <w:rPr>
+                <w:rFonts w:ascii="Proxima Nova" w:eastAsia="Proxima Nova" w:hAnsi="Proxima Nova" w:cs="Proxima Nova"/>
+              </w:rPr>
+              <w:t>Github</w:t>
+            </w:r>
+            <w:proofErr w:type="spellEnd"/>
+            <w:r>
+              <w:rPr>
+                <w:rFonts w:ascii="Proxima Nova" w:eastAsia="Proxima Nova" w:hAnsi="Proxima Nova" w:cs="Proxima Nova"/>
+              </w:rPr>
+              <w:t xml:space="preserve"> repo where the code and project artifacts will reside</w:t>
+            </w:r>
+          </w:p>
+          <w:p>
+            <w:pPr>
+              <w:widowControl w:val="0"/>
+              <w:ind w:left="720"/>
+              <w:rPr>
+                <w:rFonts w:ascii="Proxima Nova" w:eastAsia="Proxima Nova" w:hAnsi="Proxima Nova" w:cs="Proxima Nova"/>
+              </w:rPr>
+            </w:pPr>
           </w:p>
           <w:p>
             <w:pPr>
@@ -641,7 +1001,27 @@
               <w:rPr>
                 <w:rFonts w:ascii="Proxima Nova" w:eastAsia="Proxima Nova" w:hAnsi="Proxima Nova" w:cs="Proxima Nova"/>
               </w:rPr>
-              <w:t xml:space="preserve">Admin tools/utilities for model monitoring and re-training (pipelines) </w:t>
+              <w:t xml:space="preserve">Tested supervised/unsupervised model, along with </w:t>
+            </w:r>
+            <w:proofErr w:type="spellStart"/>
+            <w:r>
+              <w:rPr>
+                <w:rFonts w:ascii="Proxima Nova" w:eastAsia="Proxima Nova" w:hAnsi="Proxima Nova" w:cs="Proxima Nova"/>
+              </w:rPr>
+              <w:t>jupyter</w:t>
+            </w:r>
+            <w:proofErr w:type="spellEnd"/>
+            <w:r>
+              <w:rPr>
+                <w:rFonts w:ascii="Proxima Nova" w:eastAsia="Proxima Nova" w:hAnsi="Proxima Nova" w:cs="Proxima Nova"/>
+              </w:rPr>
+              <w:t xml:space="preserve"> notebook for </w:t>
+            </w:r>
+            <w:r>
+              <w:rPr>
+                <w:rFonts w:ascii="Proxima Nova" w:eastAsia="Proxima Nova" w:hAnsi="Proxima Nova" w:cs="Proxima Nova"/>
+              </w:rPr>
+              <w:t>reproducibility</w:t>
             </w:r>
             <w:r>
               <w:rPr>
@@ -665,8 +1045,94 @@
               <w:rPr>
                 <w:rFonts w:ascii="Proxima Nova" w:eastAsia="Proxima Nova" w:hAnsi="Proxima Nova" w:cs="Proxima Nova"/>
               </w:rPr>
-              <w:t>User tools/utilities for user presentation / review of findings (PowerBI - monthly / quarterly reports)</w:t>
-            </w:r>
+              <w:t>Admin tools/utilities</w:t>
+            </w:r>
+            <w:r>
+              <w:rPr>
+                <w:rFonts w:ascii="Proxima Nova" w:eastAsia="Proxima Nova" w:hAnsi="Proxima Nova" w:cs="Proxima Nova"/>
+              </w:rPr>
+              <w:t xml:space="preserve">, and </w:t>
+            </w:r>
+            <w:proofErr w:type="spellStart"/>
+            <w:r>
+              <w:rPr>
+                <w:rFonts w:ascii="Proxima Nova" w:eastAsia="Proxima Nova" w:hAnsi="Proxima Nova" w:cs="Proxima Nova"/>
+              </w:rPr>
+              <w:t>FastApi</w:t>
+            </w:r>
+            <w:proofErr w:type="spellEnd"/>
+            <w:r>
+              <w:rPr>
+                <w:rFonts w:ascii="Proxima Nova" w:eastAsia="Proxima Nova" w:hAnsi="Proxima Nova" w:cs="Proxima Nova"/>
+              </w:rPr>
+              <w:t xml:space="preserve"> endpoint(s)</w:t>
+            </w:r>
+            <w:r>
+              <w:rPr>
+                <w:rFonts w:ascii="Proxima Nova" w:eastAsia="Proxima Nova" w:hAnsi="Proxima Nova" w:cs="Proxima Nova"/>
+              </w:rPr>
+              <w:t xml:space="preserve"> for model monitoring and re-training (pipelines) </w:t>
+            </w:r>
+            <w:r>
+              <w:rPr>
+                <w:rFonts w:ascii="Proxima Nova" w:eastAsia="Proxima Nova" w:hAnsi="Proxima Nova" w:cs="Proxima Nova"/>
+              </w:rPr>
+              <w:br/>
+            </w:r>
+          </w:p>
+          <w:p>
+            <w:pPr>
+              <w:widowControl w:val="0"/>
+              <w:numPr>
+                <w:ilvl w:val="0"/>
+                <w:numId w:val="1"/>
+              </w:numPr>
+              <w:rPr>
+                <w:rFonts w:ascii="Proxima Nova" w:eastAsia="Proxima Nova" w:hAnsi="Proxima Nova" w:cs="Proxima Nova"/>
+              </w:rPr>
+            </w:pPr>
+            <w:r>
+              <w:rPr>
+                <w:rFonts w:ascii="Proxima Nova" w:eastAsia="Proxima Nova" w:hAnsi="Proxima Nova" w:cs="Proxima Nova"/>
+              </w:rPr>
+              <w:t>User tools/utilities for user presentation / review of findings (</w:t>
+            </w:r>
+            <w:proofErr w:type="gramStart"/>
+            <w:r>
+              <w:rPr>
+                <w:rFonts w:ascii="Proxima Nova" w:eastAsia="Proxima Nova" w:hAnsi="Proxima Nova" w:cs="Proxima Nova"/>
+              </w:rPr>
+              <w:t>e.g.</w:t>
+            </w:r>
+            <w:proofErr w:type="gramEnd"/>
+            <w:r>
+              <w:rPr>
+                <w:rFonts w:ascii="Proxima Nova" w:eastAsia="Proxima Nova" w:hAnsi="Proxima Nova" w:cs="Proxima Nova"/>
+              </w:rPr>
+              <w:t xml:space="preserve"> </w:t>
+            </w:r>
+            <w:proofErr w:type="spellStart"/>
+            <w:r>
+              <w:rPr>
+                <w:rFonts w:ascii="Proxima Nova" w:eastAsia="Proxima Nova" w:hAnsi="Proxima Nova" w:cs="Proxima Nova"/>
+              </w:rPr>
+              <w:t>PowerBI</w:t>
+            </w:r>
+            <w:proofErr w:type="spellEnd"/>
+            <w:r>
+              <w:rPr>
+                <w:rFonts w:ascii="Proxima Nova" w:eastAsia="Proxima Nova" w:hAnsi="Proxima Nova" w:cs="Proxima Nova"/>
+              </w:rPr>
+              <w:t xml:space="preserve"> - monthly / quarterly reports)</w:t>
+            </w:r>
+          </w:p>
+          <w:p>
+            <w:pPr>
+              <w:widowControl w:val="0"/>
+              <w:rPr>
+                <w:rFonts w:ascii="Proxima Nova" w:eastAsia="Proxima Nova" w:hAnsi="Proxima Nova" w:cs="Proxima Nova"/>
+              </w:rPr>
+            </w:pPr>
           </w:p>
         </w:tc>
       </w:tr>
@@ -686,11 +1152,43 @@
           <w:b/>
         </w:rPr>
       </w:pPr>
-      <w:r>
+    </w:p>
+    <w:p>
+      <w:pPr>
         <w:rPr>
           <w:rFonts w:ascii="Proxima Nova" w:eastAsia="Proxima Nova" w:hAnsi="Proxima Nova" w:cs="Proxima Nova"/>
           <w:b/>
         </w:rPr>
+      </w:pPr>
+    </w:p>
+    <w:p>
+      <w:pPr>
+        <w:rPr>
+          <w:rFonts w:ascii="Proxima Nova" w:eastAsia="Proxima Nova" w:hAnsi="Proxima Nova" w:cs="Proxima Nova"/>
+          <w:b/>
+        </w:rPr>
+      </w:pPr>
+      <w:r>
+        <w:rPr>
+          <w:rFonts w:ascii="Proxima Nova" w:eastAsia="Proxima Nova" w:hAnsi="Proxima Nova" w:cs="Proxima Nova"/>
+          <w:b/>
+        </w:rPr>
+        <w:br w:type="page"/>
+      </w:r>
+    </w:p>
+    <w:p>
+      <w:pPr>
+        <w:rPr>
+          <w:rFonts w:ascii="Proxima Nova" w:eastAsia="Proxima Nova" w:hAnsi="Proxima Nova" w:cs="Proxima Nova"/>
+          <w:b/>
+        </w:rPr>
+      </w:pPr>
+      <w:r>
+        <w:rPr>
+          <w:rFonts w:ascii="Proxima Nova" w:eastAsia="Proxima Nova" w:hAnsi="Proxima Nova" w:cs="Proxima Nova"/>
+          <w:b/>
+        </w:rPr>
+        <w:lastRenderedPageBreak/>
         <w:t>Key activities/ technologies the project team may be expected to undertake/ work with</w:t>
       </w:r>
     </w:p>
@@ -706,7 +1204,23 @@
           <w:rFonts w:ascii="Proxima Nova" w:eastAsia="Proxima Nova" w:hAnsi="Proxima Nova" w:cs="Proxima Nova"/>
           <w:i/>
         </w:rPr>
-        <w:t>[E.g. What kind of technology stack will you work with, the datasets you may need to work on, what kind of analysis you may be expected to undertake, etc.]</w:t>
+        <w:t>[</w:t>
+      </w:r>
+      <w:proofErr w:type="gramStart"/>
+      <w:r>
+        <w:rPr>
+          <w:rFonts w:ascii="Proxima Nova" w:eastAsia="Proxima Nova" w:hAnsi="Proxima Nova" w:cs="Proxima Nova"/>
+          <w:i/>
+        </w:rPr>
+        <w:t>E.g.</w:t>
+      </w:r>
+      <w:proofErr w:type="gramEnd"/>
+      <w:r>
+        <w:rPr>
+          <w:rFonts w:ascii="Proxima Nova" w:eastAsia="Proxima Nova" w:hAnsi="Proxima Nova" w:cs="Proxima Nova"/>
+          <w:i/>
+        </w:rPr>
+        <w:t xml:space="preserve"> What kind of technology stack will you work with, the datasets you may need to work on, what kind of analysis you may be expected to undertake, etc.]</w:t>
       </w:r>
     </w:p>
     <w:p>
@@ -749,15 +1263,283 @@
           <w:p>
             <w:pPr>
               <w:widowControl w:val="0"/>
-              <w:rPr>
-                <w:rFonts w:ascii="Proxima Nova" w:eastAsia="Proxima Nova" w:hAnsi="Proxima Nova" w:cs="Proxima Nova"/>
-              </w:rPr>
-            </w:pPr>
-            <w:r>
-              <w:rPr>
-                <w:rFonts w:ascii="Proxima Nova" w:eastAsia="Proxima Nova" w:hAnsi="Proxima Nova" w:cs="Proxima Nova"/>
-              </w:rPr>
-              <w:t>Key Activities:</w:t>
+              <w:tabs>
+                <w:tab w:val="left" w:pos="345"/>
+              </w:tabs>
+              <w:spacing w:line="276" w:lineRule="auto"/>
+              <w:rPr>
+                <w:color w:val="525252"/>
+                <w:sz w:val="28"/>
+                <w:szCs w:val="28"/>
+              </w:rPr>
+            </w:pPr>
+            <w:r>
+              <w:rPr>
+                <w:color w:val="525252"/>
+              </w:rPr>
+              <w:tab/>
+            </w:r>
+            <w:r>
+              <w:rPr>
+                <w:color w:val="525252"/>
+                <w:sz w:val="28"/>
+                <w:szCs w:val="28"/>
+              </w:rPr>
+              <w:t>Key Activities</w:t>
+            </w:r>
+          </w:p>
+          <w:p>
+            <w:pPr>
+              <w:widowControl w:val="0"/>
+              <w:numPr>
+                <w:ilvl w:val="0"/>
+                <w:numId w:val="10"/>
+              </w:numPr>
+              <w:rPr>
+                <w:rFonts w:ascii="Proxima Nova" w:eastAsia="Proxima Nova" w:hAnsi="Proxima Nova" w:cs="Proxima Nova"/>
+              </w:rPr>
+            </w:pPr>
+            <w:r>
+              <w:rPr>
+                <w:rFonts w:ascii="Proxima Nova" w:eastAsia="Proxima Nova" w:hAnsi="Proxima Nova" w:cs="Proxima Nova"/>
+              </w:rPr>
+              <w:t xml:space="preserve">Exploratory Data Analysis: This step involves exploring the data to find distributions, its main characteristics, identifying patterns and visualizations. It also provides tools for hypothesis generation by visualizing and understanding the data through graphical representation. </w:t>
+            </w:r>
+          </w:p>
+          <w:p>
+            <w:pPr>
+              <w:widowControl w:val="0"/>
+              <w:numPr>
+                <w:ilvl w:val="0"/>
+                <w:numId w:val="10"/>
+              </w:numPr>
+              <w:rPr>
+                <w:rFonts w:ascii="Proxima Nova" w:eastAsia="Proxima Nova" w:hAnsi="Proxima Nova" w:cs="Proxima Nova"/>
+              </w:rPr>
+            </w:pPr>
+            <w:r>
+              <w:rPr>
+                <w:rFonts w:ascii="Proxima Nova" w:eastAsia="Proxima Nova" w:hAnsi="Proxima Nova" w:cs="Proxima Nova"/>
+              </w:rPr>
+              <w:t xml:space="preserve">Feature Engineering: This is one of the most important </w:t>
+            </w:r>
+            <w:proofErr w:type="gramStart"/>
+            <w:r>
+              <w:rPr>
+                <w:rFonts w:ascii="Proxima Nova" w:eastAsia="Proxima Nova" w:hAnsi="Proxima Nova" w:cs="Proxima Nova"/>
+              </w:rPr>
+              <w:t>step</w:t>
+            </w:r>
+            <w:proofErr w:type="gramEnd"/>
+            <w:r>
+              <w:rPr>
+                <w:rFonts w:ascii="Proxima Nova" w:eastAsia="Proxima Nova" w:hAnsi="Proxima Nova" w:cs="Proxima Nova"/>
+              </w:rPr>
+              <w:t xml:space="preserve"> in an ML project. </w:t>
+            </w:r>
+          </w:p>
+          <w:p>
+            <w:pPr>
+              <w:widowControl w:val="0"/>
+              <w:numPr>
+                <w:ilvl w:val="1"/>
+                <w:numId w:val="10"/>
+              </w:numPr>
+              <w:rPr>
+                <w:rFonts w:ascii="Proxima Nova" w:eastAsia="Proxima Nova" w:hAnsi="Proxima Nova" w:cs="Proxima Nova"/>
+              </w:rPr>
+            </w:pPr>
+            <w:r>
+              <w:rPr>
+                <w:rFonts w:ascii="Proxima Nova" w:eastAsia="Proxima Nova" w:hAnsi="Proxima Nova" w:cs="Proxima Nova"/>
+              </w:rPr>
+              <w:t xml:space="preserve">Impute missing values. It is very important to never simply drop rows/columns with missing values in a dataset. Dropping rows/columns with missing values leads to loss of information. </w:t>
+            </w:r>
+            <w:proofErr w:type="gramStart"/>
+            <w:r>
+              <w:rPr>
+                <w:rFonts w:ascii="Proxima Nova" w:eastAsia="Proxima Nova" w:hAnsi="Proxima Nova" w:cs="Proxima Nova"/>
+              </w:rPr>
+              <w:t>Instead</w:t>
+            </w:r>
+            <w:proofErr w:type="gramEnd"/>
+            <w:r>
+              <w:rPr>
+                <w:rFonts w:ascii="Proxima Nova" w:eastAsia="Proxima Nova" w:hAnsi="Proxima Nova" w:cs="Proxima Nova"/>
+              </w:rPr>
+              <w:t xml:space="preserve"> it is important to impute these values, and replace them with mean/median or interpolate/extrapolate them. </w:t>
+            </w:r>
+          </w:p>
+          <w:p>
+            <w:pPr>
+              <w:widowControl w:val="0"/>
+              <w:numPr>
+                <w:ilvl w:val="1"/>
+                <w:numId w:val="10"/>
+              </w:numPr>
+              <w:rPr>
+                <w:rFonts w:ascii="Proxima Nova" w:eastAsia="Proxima Nova" w:hAnsi="Proxima Nova" w:cs="Proxima Nova"/>
+              </w:rPr>
+            </w:pPr>
+            <w:r>
+              <w:rPr>
+                <w:rFonts w:ascii="Proxima Nova" w:eastAsia="Proxima Nova" w:hAnsi="Proxima Nova" w:cs="Proxima Nova"/>
+              </w:rPr>
+              <w:t xml:space="preserve">Handling categorical data such as one-hot encoding technique. </w:t>
+            </w:r>
+          </w:p>
+          <w:p>
+            <w:pPr>
+              <w:widowControl w:val="0"/>
+              <w:numPr>
+                <w:ilvl w:val="1"/>
+                <w:numId w:val="10"/>
+              </w:numPr>
+              <w:rPr>
+                <w:rFonts w:ascii="Proxima Nova" w:eastAsia="Proxima Nova" w:hAnsi="Proxima Nova" w:cs="Proxima Nova"/>
+              </w:rPr>
+            </w:pPr>
+            <w:r>
+              <w:rPr>
+                <w:rFonts w:ascii="Proxima Nova" w:eastAsia="Proxima Nova" w:hAnsi="Proxima Nova" w:cs="Proxima Nova"/>
+              </w:rPr>
+              <w:t xml:space="preserve">Normalizing the data for further model building. In this step we either adopt standard scaler or min-max scaler to create columns ready for model consumption. </w:t>
+            </w:r>
+          </w:p>
+          <w:p>
+            <w:pPr>
+              <w:widowControl w:val="0"/>
+              <w:numPr>
+                <w:ilvl w:val="0"/>
+                <w:numId w:val="10"/>
+              </w:numPr>
+              <w:rPr>
+                <w:rFonts w:ascii="Proxima Nova" w:eastAsia="Proxima Nova" w:hAnsi="Proxima Nova" w:cs="Proxima Nova"/>
+              </w:rPr>
+            </w:pPr>
+            <w:r>
+              <w:rPr>
+                <w:rFonts w:ascii="Proxima Nova" w:eastAsia="Proxima Nova" w:hAnsi="Proxima Nova" w:cs="Proxima Nova"/>
+              </w:rPr>
+              <w:t xml:space="preserve">Feature Selection: This is another important step in any ML project where we identify what features are important for the outcome we are looking for. There are various techniques available such as heat map using visualization or Lasso </w:t>
+            </w:r>
+            <w:proofErr w:type="gramStart"/>
+            <w:r>
+              <w:rPr>
+                <w:rFonts w:ascii="Proxima Nova" w:eastAsia="Proxima Nova" w:hAnsi="Proxima Nova" w:cs="Proxima Nova"/>
+              </w:rPr>
+              <w:t>regression</w:t>
+            </w:r>
+            <w:proofErr w:type="gramEnd"/>
+            <w:r>
+              <w:rPr>
+                <w:rFonts w:ascii="Proxima Nova" w:eastAsia="Proxima Nova" w:hAnsi="Proxima Nova" w:cs="Proxima Nova"/>
+              </w:rPr>
+              <w:t xml:space="preserve"> or Feature importance rendered by tree based models. </w:t>
+            </w:r>
+          </w:p>
+          <w:p>
+            <w:pPr>
+              <w:widowControl w:val="0"/>
+              <w:numPr>
+                <w:ilvl w:val="0"/>
+                <w:numId w:val="10"/>
+              </w:numPr>
+              <w:rPr>
+                <w:rFonts w:ascii="Proxima Nova" w:eastAsia="Proxima Nova" w:hAnsi="Proxima Nova" w:cs="Proxima Nova"/>
+              </w:rPr>
+            </w:pPr>
+            <w:r>
+              <w:rPr>
+                <w:rFonts w:ascii="Proxima Nova" w:eastAsia="Proxima Nova" w:hAnsi="Proxima Nova" w:cs="Proxima Nova"/>
+              </w:rPr>
+              <w:t xml:space="preserve">Final step is to identify different models that will help us to solve the business problem at hand. For anomaly detection we have identified models such as isolation trees, k-means clustering, auto-encoders, logistic regression etc. </w:t>
+            </w:r>
+          </w:p>
+          <w:p>
+            <w:pPr>
+              <w:widowControl w:val="0"/>
+              <w:numPr>
+                <w:ilvl w:val="0"/>
+                <w:numId w:val="10"/>
+              </w:numPr>
+              <w:rPr>
+                <w:rFonts w:ascii="Proxima Nova" w:eastAsia="Proxima Nova" w:hAnsi="Proxima Nova" w:cs="Proxima Nova"/>
+              </w:rPr>
+            </w:pPr>
+            <w:r>
+              <w:rPr>
+                <w:rFonts w:ascii="Proxima Nova" w:eastAsia="Proxima Nova" w:hAnsi="Proxima Nova" w:cs="Proxima Nova"/>
+              </w:rPr>
+              <w:t xml:space="preserve">Logistic regression technique </w:t>
+            </w:r>
+            <w:proofErr w:type="gramStart"/>
+            <w:r>
+              <w:rPr>
+                <w:rFonts w:ascii="Proxima Nova" w:eastAsia="Proxima Nova" w:hAnsi="Proxima Nova" w:cs="Proxima Nova"/>
+              </w:rPr>
+              <w:t>allow</w:t>
+            </w:r>
+            <w:proofErr w:type="gramEnd"/>
+            <w:r>
+              <w:rPr>
+                <w:rFonts w:ascii="Proxima Nova" w:eastAsia="Proxima Nova" w:hAnsi="Proxima Nova" w:cs="Proxima Nova"/>
+              </w:rPr>
+              <w:t xml:space="preserve"> us to calculate metrics such as sensitivity and specificity, which in-term tie back together with the KPI of number of fraud cases detected. </w:t>
+            </w:r>
+          </w:p>
+          <w:p>
+            <w:pPr>
+              <w:widowControl w:val="0"/>
+              <w:rPr>
+                <w:rFonts w:ascii="Proxima Nova" w:eastAsia="Proxima Nova" w:hAnsi="Proxima Nova" w:cs="Proxima Nova"/>
+              </w:rPr>
+            </w:pPr>
+          </w:p>
+          <w:p>
+            <w:pPr>
+              <w:widowControl w:val="0"/>
+              <w:rPr>
+                <w:rFonts w:ascii="Proxima Nova" w:eastAsia="Proxima Nova" w:hAnsi="Proxima Nova" w:cs="Proxima Nova"/>
+              </w:rPr>
+            </w:pPr>
+          </w:p>
+          <w:p>
+            <w:pPr>
+              <w:widowControl w:val="0"/>
+              <w:tabs>
+                <w:tab w:val="left" w:pos="345"/>
+              </w:tabs>
+              <w:spacing w:line="276" w:lineRule="auto"/>
+              <w:rPr>
+                <w:color w:val="525252"/>
+                <w:sz w:val="28"/>
+                <w:szCs w:val="28"/>
+              </w:rPr>
+            </w:pPr>
+            <w:r>
+              <w:rPr>
+                <w:color w:val="525252"/>
+                <w:sz w:val="28"/>
+                <w:szCs w:val="28"/>
+              </w:rPr>
+              <w:tab/>
+            </w:r>
+            <w:r>
+              <w:rPr>
+                <w:color w:val="525252"/>
+                <w:sz w:val="28"/>
+                <w:szCs w:val="28"/>
+              </w:rPr>
+              <w:t>Key Technologies:</w:t>
+            </w:r>
+            <w:r>
+              <w:rPr>
+                <w:color w:val="525252"/>
+                <w:sz w:val="28"/>
+                <w:szCs w:val="28"/>
+              </w:rPr>
+              <w:t xml:space="preserve">  Technology Stack</w:t>
             </w:r>
           </w:p>
           <w:p>
@@ -776,15 +1558,56 @@
               <w:rPr>
                 <w:rFonts w:ascii="Proxima Nova" w:eastAsia="Proxima Nova" w:hAnsi="Proxima Nova" w:cs="Proxima Nova"/>
               </w:rPr>
-              <w:t>Scoping:</w:t>
+              <w:t xml:space="preserve">Notebook:  </w:t>
             </w:r>
             <w:r>
               <w:rPr>
                 <w:rFonts w:ascii="Proxima Nova" w:eastAsia="Proxima Nova" w:hAnsi="Proxima Nova" w:cs="Proxima Nova"/>
               </w:rPr>
               <w:tab/>
-              <w:t>Select/confirm target data set (Providers? Timeline?  )</w:t>
-            </w:r>
+            </w:r>
+            <w:r>
+              <w:rPr>
+                <w:rFonts w:ascii="Proxima Nova" w:eastAsia="Proxima Nova" w:hAnsi="Proxima Nova" w:cs="Proxima Nova"/>
+              </w:rPr>
+              <w:tab/>
+            </w:r>
+            <w:r>
+              <w:rPr>
+                <w:rFonts w:ascii="Proxima Nova" w:eastAsia="Proxima Nova" w:hAnsi="Proxima Nova" w:cs="Proxima Nova"/>
+              </w:rPr>
+              <w:t xml:space="preserve">Google </w:t>
+            </w:r>
+            <w:proofErr w:type="spellStart"/>
+            <w:proofErr w:type="gramStart"/>
+            <w:r>
+              <w:rPr>
+                <w:rFonts w:ascii="Proxima Nova" w:eastAsia="Proxima Nova" w:hAnsi="Proxima Nova" w:cs="Proxima Nova"/>
+              </w:rPr>
+              <w:t>Colab</w:t>
+            </w:r>
+            <w:proofErr w:type="spellEnd"/>
+            <w:r>
+              <w:rPr>
+                <w:rFonts w:ascii="Proxima Nova" w:eastAsia="Proxima Nova" w:hAnsi="Proxima Nova" w:cs="Proxima Nova"/>
+              </w:rPr>
+              <w:t>,</w:t>
+            </w:r>
+            <w:r>
+              <w:rPr>
+                <w:rFonts w:ascii="Proxima Nova" w:eastAsia="Proxima Nova" w:hAnsi="Proxima Nova" w:cs="Proxima Nova"/>
+              </w:rPr>
+              <w:t xml:space="preserve">  </w:t>
+            </w:r>
+            <w:proofErr w:type="spellStart"/>
+            <w:r>
+              <w:rPr>
+                <w:rFonts w:ascii="Proxima Nova" w:eastAsia="Proxima Nova" w:hAnsi="Proxima Nova" w:cs="Proxima Nova"/>
+              </w:rPr>
+              <w:t>Jupyter</w:t>
+            </w:r>
+            <w:proofErr w:type="spellEnd"/>
+            <w:proofErr w:type="gramEnd"/>
           </w:p>
           <w:p>
             <w:pPr>
@@ -802,45 +1625,33 @@
               <w:rPr>
                 <w:rFonts w:ascii="Proxima Nova" w:eastAsia="Proxima Nova" w:hAnsi="Proxima Nova" w:cs="Proxima Nova"/>
               </w:rPr>
-              <w:t>Data Eng:</w:t>
-            </w:r>
-          </w:p>
-          <w:p>
-            <w:pPr>
-              <w:pStyle w:val="ListParagraph"/>
-              <w:widowControl w:val="0"/>
-              <w:numPr>
-                <w:ilvl w:val="1"/>
-                <w:numId w:val="7"/>
-              </w:numPr>
-              <w:rPr>
-                <w:rFonts w:ascii="Proxima Nova" w:eastAsia="Proxima Nova" w:hAnsi="Proxima Nova" w:cs="Proxima Nova"/>
-              </w:rPr>
-            </w:pPr>
-            <w:r>
-              <w:rPr>
-                <w:rFonts w:ascii="Proxima Nova" w:eastAsia="Proxima Nova" w:hAnsi="Proxima Nova" w:cs="Proxima Nova"/>
-              </w:rPr>
-              <w:t>Define Baseline Data set</w:t>
-            </w:r>
-          </w:p>
-          <w:p>
-            <w:pPr>
-              <w:pStyle w:val="ListParagraph"/>
-              <w:widowControl w:val="0"/>
-              <w:numPr>
-                <w:ilvl w:val="1"/>
-                <w:numId w:val="7"/>
-              </w:numPr>
-              <w:rPr>
-                <w:rFonts w:ascii="Proxima Nova" w:eastAsia="Proxima Nova" w:hAnsi="Proxima Nova" w:cs="Proxima Nova"/>
-              </w:rPr>
-            </w:pPr>
-            <w:r>
-              <w:rPr>
-                <w:rFonts w:ascii="Proxima Nova" w:eastAsia="Proxima Nova" w:hAnsi="Proxima Nova" w:cs="Proxima Nova"/>
-              </w:rPr>
-              <w:t>Label and Organize Data</w:t>
+              <w:t>Infrastructure (OS)</w:t>
+            </w:r>
+            <w:r>
+              <w:rPr>
+                <w:rFonts w:ascii="Proxima Nova" w:eastAsia="Proxima Nova" w:hAnsi="Proxima Nova" w:cs="Proxima Nova"/>
+              </w:rPr>
+              <w:t xml:space="preserve">: </w:t>
+            </w:r>
+            <w:proofErr w:type="gramStart"/>
+            <w:r>
+              <w:rPr>
+                <w:rFonts w:ascii="Proxima Nova" w:eastAsia="Proxima Nova" w:hAnsi="Proxima Nova" w:cs="Proxima Nova"/>
+              </w:rPr>
+              <w:t>Local,  Cloud</w:t>
+            </w:r>
+            <w:proofErr w:type="gramEnd"/>
+            <w:r>
+              <w:rPr>
+                <w:rFonts w:ascii="Proxima Nova" w:eastAsia="Proxima Nova" w:hAnsi="Proxima Nova" w:cs="Proxima Nova"/>
+              </w:rPr>
+              <w:t xml:space="preserve"> Infra</w:t>
+            </w:r>
+            <w:r>
+              <w:rPr>
+                <w:rFonts w:ascii="Proxima Nova" w:eastAsia="Proxima Nova" w:hAnsi="Proxima Nova" w:cs="Proxima Nova"/>
+              </w:rPr>
+              <w:t xml:space="preserve">structure </w:t>
             </w:r>
           </w:p>
           <w:p>
@@ -859,45 +1670,75 @@
               <w:rPr>
                 <w:rFonts w:ascii="Proxima Nova" w:eastAsia="Proxima Nova" w:hAnsi="Proxima Nova" w:cs="Proxima Nova"/>
               </w:rPr>
-              <w:t>Modelling:</w:t>
-            </w:r>
-          </w:p>
-          <w:p>
-            <w:pPr>
-              <w:pStyle w:val="ListParagraph"/>
-              <w:widowControl w:val="0"/>
-              <w:numPr>
-                <w:ilvl w:val="1"/>
-                <w:numId w:val="7"/>
-              </w:numPr>
-              <w:rPr>
-                <w:rFonts w:ascii="Proxima Nova" w:eastAsia="Proxima Nova" w:hAnsi="Proxima Nova" w:cs="Proxima Nova"/>
-              </w:rPr>
-            </w:pPr>
-            <w:r>
-              <w:rPr>
-                <w:rFonts w:ascii="Proxima Nova" w:eastAsia="Proxima Nova" w:hAnsi="Proxima Nova" w:cs="Proxima Nova"/>
-              </w:rPr>
-              <w:t>Select and Train the Model</w:t>
-            </w:r>
-          </w:p>
-          <w:p>
-            <w:pPr>
-              <w:pStyle w:val="ListParagraph"/>
-              <w:widowControl w:val="0"/>
-              <w:numPr>
-                <w:ilvl w:val="1"/>
-                <w:numId w:val="7"/>
-              </w:numPr>
-              <w:rPr>
-                <w:rFonts w:ascii="Proxima Nova" w:eastAsia="Proxima Nova" w:hAnsi="Proxima Nova" w:cs="Proxima Nova"/>
-              </w:rPr>
-            </w:pPr>
-            <w:r>
-              <w:rPr>
-                <w:rFonts w:ascii="Proxima Nova" w:eastAsia="Proxima Nova" w:hAnsi="Proxima Nova" w:cs="Proxima Nova"/>
-              </w:rPr>
-              <w:t>Testing and Error Analysis</w:t>
+              <w:t xml:space="preserve">Data </w:t>
+            </w:r>
+            <w:proofErr w:type="spellStart"/>
+            <w:r>
+              <w:rPr>
+                <w:rFonts w:ascii="Proxima Nova" w:eastAsia="Proxima Nova" w:hAnsi="Proxima Nova" w:cs="Proxima Nova"/>
+              </w:rPr>
+              <w:t>Eng</w:t>
+            </w:r>
+            <w:proofErr w:type="spellEnd"/>
+            <w:r>
+              <w:rPr>
+                <w:rFonts w:ascii="Proxima Nova" w:eastAsia="Proxima Nova" w:hAnsi="Proxima Nova" w:cs="Proxima Nova"/>
+              </w:rPr>
+              <w:t xml:space="preserve">:  </w:t>
+            </w:r>
+            <w:r>
+              <w:rPr>
+                <w:rFonts w:ascii="Proxima Nova" w:eastAsia="Proxima Nova" w:hAnsi="Proxima Nova" w:cs="Proxima Nova"/>
+              </w:rPr>
+              <w:tab/>
+            </w:r>
+            <w:r>
+              <w:rPr>
+                <w:rFonts w:ascii="Proxima Nova" w:eastAsia="Proxima Nova" w:hAnsi="Proxima Nova" w:cs="Proxima Nova"/>
+              </w:rPr>
+              <w:tab/>
+            </w:r>
+            <w:proofErr w:type="gramStart"/>
+            <w:r>
+              <w:rPr>
+                <w:rFonts w:ascii="Proxima Nova" w:eastAsia="Proxima Nova" w:hAnsi="Proxima Nova" w:cs="Proxima Nova"/>
+              </w:rPr>
+              <w:t>DVC,  Spark</w:t>
+            </w:r>
+            <w:proofErr w:type="gramEnd"/>
+            <w:r>
+              <w:rPr>
+                <w:rFonts w:ascii="Proxima Nova" w:eastAsia="Proxima Nova" w:hAnsi="Proxima Nova" w:cs="Proxima Nova"/>
+              </w:rPr>
+              <w:t xml:space="preserve">, </w:t>
+            </w:r>
+            <w:proofErr w:type="spellStart"/>
+            <w:r>
+              <w:rPr>
+                <w:rFonts w:ascii="Proxima Nova" w:eastAsia="Proxima Nova" w:hAnsi="Proxima Nova" w:cs="Proxima Nova"/>
+              </w:rPr>
+              <w:t>DeltaLake</w:t>
+            </w:r>
+            <w:proofErr w:type="spellEnd"/>
+            <w:r>
+              <w:rPr>
+                <w:rFonts w:ascii="Proxima Nova" w:eastAsia="Proxima Nova" w:hAnsi="Proxima Nova" w:cs="Proxima Nova"/>
+              </w:rPr>
+              <w:t xml:space="preserve">, </w:t>
+            </w:r>
+            <w:proofErr w:type="spellStart"/>
+            <w:r>
+              <w:rPr>
+                <w:rFonts w:ascii="Proxima Nova" w:eastAsia="Proxima Nova" w:hAnsi="Proxima Nova" w:cs="Proxima Nova"/>
+              </w:rPr>
+              <w:t>DataBricks</w:t>
+            </w:r>
+            <w:proofErr w:type="spellEnd"/>
+            <w:r>
+              <w:rPr>
+                <w:rFonts w:ascii="Proxima Nova" w:eastAsia="Proxima Nova" w:hAnsi="Proxima Nova" w:cs="Proxima Nova"/>
+              </w:rPr>
+              <w:t xml:space="preserve"> </w:t>
             </w:r>
           </w:p>
           <w:p>
@@ -916,94 +1757,60 @@
               <w:rPr>
                 <w:rFonts w:ascii="Proxima Nova" w:eastAsia="Proxima Nova" w:hAnsi="Proxima Nova" w:cs="Proxima Nova"/>
               </w:rPr>
-              <w:t>Stage / Deploy:</w:t>
-            </w:r>
-          </w:p>
-          <w:p>
-            <w:pPr>
-              <w:pStyle w:val="ListParagraph"/>
-              <w:widowControl w:val="0"/>
-              <w:numPr>
-                <w:ilvl w:val="1"/>
-                <w:numId w:val="7"/>
-              </w:numPr>
-              <w:rPr>
-                <w:rFonts w:ascii="Proxima Nova" w:eastAsia="Proxima Nova" w:hAnsi="Proxima Nova" w:cs="Proxima Nova"/>
-              </w:rPr>
-            </w:pPr>
-            <w:r>
-              <w:rPr>
-                <w:rFonts w:ascii="Proxima Nova" w:eastAsia="Proxima Nova" w:hAnsi="Proxima Nova" w:cs="Proxima Nova"/>
-              </w:rPr>
-              <w:t>Stage to QA, SIT</w:t>
-            </w:r>
-          </w:p>
-          <w:p>
-            <w:pPr>
-              <w:pStyle w:val="ListParagraph"/>
-              <w:widowControl w:val="0"/>
-              <w:numPr>
-                <w:ilvl w:val="1"/>
-                <w:numId w:val="7"/>
-              </w:numPr>
-              <w:rPr>
-                <w:rFonts w:ascii="Proxima Nova" w:eastAsia="Proxima Nova" w:hAnsi="Proxima Nova" w:cs="Proxima Nova"/>
-              </w:rPr>
-            </w:pPr>
-            <w:r>
-              <w:rPr>
-                <w:rFonts w:ascii="Proxima Nova" w:eastAsia="Proxima Nova" w:hAnsi="Proxima Nova" w:cs="Proxima Nova"/>
-              </w:rPr>
-              <w:t>Stage to Prod, Demo</w:t>
-            </w:r>
-          </w:p>
-          <w:p>
-            <w:pPr>
-              <w:pStyle w:val="ListParagraph"/>
-              <w:widowControl w:val="0"/>
-              <w:numPr>
-                <w:ilvl w:val="1"/>
-                <w:numId w:val="7"/>
-              </w:numPr>
-              <w:rPr>
-                <w:rFonts w:ascii="Proxima Nova" w:eastAsia="Proxima Nova" w:hAnsi="Proxima Nova" w:cs="Proxima Nova"/>
-              </w:rPr>
-            </w:pPr>
-            <w:r>
-              <w:rPr>
-                <w:rFonts w:ascii="Proxima Nova" w:eastAsia="Proxima Nova" w:hAnsi="Proxima Nova" w:cs="Proxima Nova"/>
-              </w:rPr>
-              <w:t>Monitor, Optimize, Maintain</w:t>
-            </w:r>
-          </w:p>
-          <w:p>
-            <w:pPr>
-              <w:widowControl w:val="0"/>
-              <w:rPr>
-                <w:rFonts w:ascii="Proxima Nova" w:eastAsia="Proxima Nova" w:hAnsi="Proxima Nova" w:cs="Proxima Nova"/>
-              </w:rPr>
-            </w:pPr>
-          </w:p>
-          <w:p>
-            <w:pPr>
-              <w:widowControl w:val="0"/>
-              <w:rPr>
-                <w:rFonts w:ascii="Proxima Nova" w:eastAsia="Proxima Nova" w:hAnsi="Proxima Nova" w:cs="Proxima Nova"/>
-              </w:rPr>
-            </w:pPr>
-          </w:p>
-          <w:p>
-            <w:pPr>
-              <w:widowControl w:val="0"/>
-              <w:rPr>
-                <w:rFonts w:ascii="Proxima Nova" w:eastAsia="Proxima Nova" w:hAnsi="Proxima Nova" w:cs="Proxima Nova"/>
-              </w:rPr>
-            </w:pPr>
-            <w:r>
-              <w:rPr>
-                <w:rFonts w:ascii="Proxima Nova" w:eastAsia="Proxima Nova" w:hAnsi="Proxima Nova" w:cs="Proxima Nova"/>
-              </w:rPr>
-              <w:t>Key Technologies:</w:t>
+              <w:t>Modelling</w:t>
+            </w:r>
+            <w:r>
+              <w:rPr>
+                <w:rFonts w:ascii="Proxima Nova" w:eastAsia="Proxima Nova" w:hAnsi="Proxima Nova" w:cs="Proxima Nova"/>
+              </w:rPr>
+              <w:t xml:space="preserve">:  </w:t>
+            </w:r>
+            <w:r>
+              <w:rPr>
+                <w:rFonts w:ascii="Proxima Nova" w:eastAsia="Proxima Nova" w:hAnsi="Proxima Nova" w:cs="Proxima Nova"/>
+              </w:rPr>
+              <w:tab/>
+            </w:r>
+            <w:r>
+              <w:rPr>
+                <w:rFonts w:ascii="Proxima Nova" w:eastAsia="Proxima Nova" w:hAnsi="Proxima Nova" w:cs="Proxima Nova"/>
+              </w:rPr>
+              <w:tab/>
+              <w:t xml:space="preserve">Python, Data Science Libs:  </w:t>
+            </w:r>
+            <w:proofErr w:type="spellStart"/>
+            <w:r>
+              <w:rPr>
+                <w:rFonts w:ascii="Proxima Nova" w:eastAsia="Proxima Nova" w:hAnsi="Proxima Nova" w:cs="Proxima Nova"/>
+              </w:rPr>
+              <w:t>PyTorch</w:t>
+            </w:r>
+            <w:proofErr w:type="spellEnd"/>
+            <w:r>
+              <w:rPr>
+                <w:rFonts w:ascii="Proxima Nova" w:eastAsia="Proxima Nova" w:hAnsi="Proxima Nova" w:cs="Proxima Nova"/>
+              </w:rPr>
+              <w:t xml:space="preserve">, </w:t>
+            </w:r>
+            <w:proofErr w:type="spellStart"/>
+            <w:r>
+              <w:rPr>
+                <w:rFonts w:ascii="Proxima Nova" w:eastAsia="Proxima Nova" w:hAnsi="Proxima Nova" w:cs="Proxima Nova"/>
+              </w:rPr>
+              <w:t>SciKit</w:t>
+            </w:r>
+            <w:proofErr w:type="spellEnd"/>
+            <w:r>
+              <w:rPr>
+                <w:rFonts w:ascii="Proxima Nova" w:eastAsia="Proxima Nova" w:hAnsi="Proxima Nova" w:cs="Proxima Nova"/>
+              </w:rPr>
+              <w:t xml:space="preserve"> </w:t>
+            </w:r>
+            <w:r>
+              <w:rPr>
+                <w:rFonts w:ascii="Proxima Nova" w:eastAsia="Proxima Nova" w:hAnsi="Proxima Nova" w:cs="Proxima Nova"/>
+              </w:rPr>
+              <w:t>Learn</w:t>
             </w:r>
           </w:p>
           <w:p>
@@ -1022,65 +1829,28 @@
               <w:rPr>
                 <w:rFonts w:ascii="Proxima Nova" w:eastAsia="Proxima Nova" w:hAnsi="Proxima Nova" w:cs="Proxima Nova"/>
               </w:rPr>
-              <w:t>Infrastructure (OS)</w:t>
-            </w:r>
-          </w:p>
-          <w:p>
-            <w:pPr>
-              <w:pStyle w:val="ListParagraph"/>
-              <w:widowControl w:val="0"/>
-              <w:numPr>
-                <w:ilvl w:val="0"/>
-                <w:numId w:val="7"/>
-              </w:numPr>
-              <w:rPr>
-                <w:rFonts w:ascii="Proxima Nova" w:eastAsia="Proxima Nova" w:hAnsi="Proxima Nova" w:cs="Proxima Nova"/>
-              </w:rPr>
-            </w:pPr>
-            <w:r>
-              <w:rPr>
-                <w:rFonts w:ascii="Proxima Nova" w:eastAsia="Proxima Nova" w:hAnsi="Proxima Nova" w:cs="Proxima Nova"/>
-              </w:rPr>
-              <w:t>Data Eng</w:t>
-            </w:r>
-          </w:p>
-          <w:p>
-            <w:pPr>
-              <w:pStyle w:val="ListParagraph"/>
-              <w:widowControl w:val="0"/>
-              <w:numPr>
-                <w:ilvl w:val="0"/>
-                <w:numId w:val="7"/>
-              </w:numPr>
-              <w:rPr>
-                <w:rFonts w:ascii="Proxima Nova" w:eastAsia="Proxima Nova" w:hAnsi="Proxima Nova" w:cs="Proxima Nova"/>
-              </w:rPr>
-            </w:pPr>
-            <w:r>
-              <w:rPr>
-                <w:rFonts w:ascii="Proxima Nova" w:eastAsia="Proxima Nova" w:hAnsi="Proxima Nova" w:cs="Proxima Nova"/>
-              </w:rPr>
-              <w:t>Modelling</w:t>
-            </w:r>
-          </w:p>
-          <w:p>
-            <w:pPr>
-              <w:pStyle w:val="ListParagraph"/>
-              <w:widowControl w:val="0"/>
-              <w:numPr>
-                <w:ilvl w:val="0"/>
-                <w:numId w:val="7"/>
-              </w:numPr>
-              <w:rPr>
-                <w:rFonts w:ascii="Proxima Nova" w:eastAsia="Proxima Nova" w:hAnsi="Proxima Nova" w:cs="Proxima Nova"/>
-              </w:rPr>
-            </w:pPr>
-            <w:r>
-              <w:rPr>
-                <w:rFonts w:ascii="Proxima Nova" w:eastAsia="Proxima Nova" w:hAnsi="Proxima Nova" w:cs="Proxima Nova"/>
-              </w:rPr>
               <w:t>CI/CD Pipeline</w:t>
             </w:r>
+            <w:r>
+              <w:rPr>
+                <w:rFonts w:ascii="Proxima Nova" w:eastAsia="Proxima Nova" w:hAnsi="Proxima Nova" w:cs="Proxima Nova"/>
+              </w:rPr>
+              <w:t>/Staging:</w:t>
+            </w:r>
+            <w:r>
+              <w:rPr>
+                <w:rFonts w:ascii="Proxima Nova" w:eastAsia="Proxima Nova" w:hAnsi="Proxima Nova" w:cs="Proxima Nova"/>
+              </w:rPr>
+              <w:tab/>
+            </w:r>
+            <w:proofErr w:type="spellStart"/>
+            <w:r>
+              <w:rPr>
+                <w:rFonts w:ascii="Proxima Nova" w:eastAsia="Proxima Nova" w:hAnsi="Proxima Nova" w:cs="Proxima Nova"/>
+              </w:rPr>
+              <w:t>AirFlow</w:t>
+            </w:r>
+            <w:proofErr w:type="spellEnd"/>
           </w:p>
           <w:p>
             <w:pPr>
@@ -1127,14 +1897,8 @@
           <w:rFonts w:ascii="Proxima Nova" w:eastAsia="Proxima Nova" w:hAnsi="Proxima Nova" w:cs="Proxima Nova"/>
           <w:b/>
         </w:rPr>
-        <w:t>Exp</w:t>
-      </w:r>
-      <w:r>
-        <w:rPr>
-          <w:rFonts w:ascii="Proxima Nova" w:eastAsia="Proxima Nova" w:hAnsi="Proxima Nova" w:cs="Proxima Nova"/>
-          <w:b/>
-        </w:rPr>
-        <w:t>ected learning outcomes</w:t>
+        <w:lastRenderedPageBreak/>
+        <w:t>Expected learning outcomes</w:t>
       </w:r>
     </w:p>
     <w:p>
@@ -1204,14 +1968,47 @@
               <w:rPr>
                 <w:rFonts w:ascii="Proxima Nova" w:eastAsia="Proxima Nova" w:hAnsi="Proxima Nova" w:cs="Proxima Nova"/>
               </w:rPr>
-              <w:t>Data Engineering</w:t>
-            </w:r>
-            <w:r>
-              <w:rPr>
-                <w:rFonts w:ascii="Proxima Nova" w:eastAsia="Proxima Nova" w:hAnsi="Proxima Nova" w:cs="Proxima Nova"/>
-              </w:rPr>
-              <w:br/>
-            </w:r>
+              <w:t>MLE Methodology</w:t>
+            </w:r>
+            <w:r>
+              <w:rPr>
+                <w:rFonts w:ascii="Proxima Nova" w:eastAsia="Proxima Nova" w:hAnsi="Proxima Nova" w:cs="Proxima Nova"/>
+              </w:rPr>
+              <w:t xml:space="preserve"> </w:t>
+            </w:r>
+            <w:r>
+              <w:rPr>
+                <w:rFonts w:ascii="Proxima Nova" w:eastAsia="Proxima Nova" w:hAnsi="Proxima Nova" w:cs="Proxima Nova"/>
+              </w:rPr>
+              <w:t>/</w:t>
+            </w:r>
+            <w:r>
+              <w:rPr>
+                <w:rFonts w:ascii="Proxima Nova" w:eastAsia="Proxima Nova" w:hAnsi="Proxima Nova" w:cs="Proxima Nova"/>
+              </w:rPr>
+              <w:t xml:space="preserve"> </w:t>
+            </w:r>
+            <w:r>
+              <w:rPr>
+                <w:rFonts w:ascii="Proxima Nova" w:eastAsia="Proxima Nova" w:hAnsi="Proxima Nova" w:cs="Proxima Nova"/>
+              </w:rPr>
+              <w:t>Lifecycle</w:t>
+            </w:r>
+            <w:r>
+              <w:rPr>
+                <w:rFonts w:ascii="Proxima Nova" w:eastAsia="Proxima Nova" w:hAnsi="Proxima Nova" w:cs="Proxima Nova"/>
+              </w:rPr>
+              <w:t xml:space="preserve"> </w:t>
+            </w:r>
+          </w:p>
+          <w:p>
+            <w:pPr>
+              <w:widowControl w:val="0"/>
+              <w:ind w:left="720"/>
+              <w:rPr>
+                <w:rFonts w:ascii="Proxima Nova" w:eastAsia="Proxima Nova" w:hAnsi="Proxima Nova" w:cs="Proxima Nova"/>
+              </w:rPr>
+            </w:pPr>
           </w:p>
           <w:p>
             <w:pPr>
@@ -1228,30 +2025,26 @@
               <w:rPr>
                 <w:rFonts w:ascii="Proxima Nova" w:eastAsia="Proxima Nova" w:hAnsi="Proxima Nova" w:cs="Proxima Nova"/>
               </w:rPr>
-              <w:lastRenderedPageBreak/>
-              <w:t>Feature Selection / Engineering</w:t>
-            </w:r>
-            <w:r>
-              <w:rPr>
-                <w:rFonts w:ascii="Proxima Nova" w:eastAsia="Proxima Nova" w:hAnsi="Proxima Nova" w:cs="Proxima Nova"/>
-              </w:rPr>
-              <w:t xml:space="preserve">,  </w:t>
-            </w:r>
-            <w:r>
-              <w:rPr>
-                <w:rFonts w:ascii="Proxima Nova" w:eastAsia="Proxima Nova" w:hAnsi="Proxima Nova" w:cs="Proxima Nova"/>
-              </w:rPr>
-              <w:t>Unsupervised Learning Methods</w:t>
-            </w:r>
-          </w:p>
-          <w:p>
-            <w:pPr>
-              <w:widowControl w:val="0"/>
-              <w:ind w:left="720"/>
-              <w:rPr>
-                <w:rFonts w:ascii="Proxima Nova" w:eastAsia="Proxima Nova" w:hAnsi="Proxima Nova" w:cs="Proxima Nova"/>
-              </w:rPr>
-            </w:pPr>
+              <w:t xml:space="preserve">MLE </w:t>
+            </w:r>
+            <w:r>
+              <w:rPr>
+                <w:rFonts w:ascii="Proxima Nova" w:eastAsia="Proxima Nova" w:hAnsi="Proxima Nova" w:cs="Proxima Nova"/>
+              </w:rPr>
+              <w:t>Data Engineering</w:t>
+            </w:r>
+            <w:r>
+              <w:rPr>
+                <w:rFonts w:ascii="Proxima Nova" w:eastAsia="Proxima Nova" w:hAnsi="Proxima Nova" w:cs="Proxima Nova"/>
+              </w:rPr>
+              <w:t xml:space="preserve"> Toolset Stack</w:t>
+            </w:r>
+            <w:r>
+              <w:rPr>
+                <w:rFonts w:ascii="Proxima Nova" w:eastAsia="Proxima Nova" w:hAnsi="Proxima Nova" w:cs="Proxima Nova"/>
+              </w:rPr>
+              <w:br/>
+            </w:r>
           </w:p>
           <w:p>
             <w:pPr>
@@ -1268,12 +2061,27 @@
               <w:rPr>
                 <w:rFonts w:ascii="Proxima Nova" w:eastAsia="Proxima Nova" w:hAnsi="Proxima Nova" w:cs="Proxima Nova"/>
               </w:rPr>
-              <w:t>Solution Architecture,  API development</w:t>
-            </w:r>
-          </w:p>
-          <w:p>
-            <w:pPr>
-              <w:pStyle w:val="ListParagraph"/>
+              <w:t xml:space="preserve">Feature Selection / </w:t>
+            </w:r>
+            <w:proofErr w:type="gramStart"/>
+            <w:r>
+              <w:rPr>
+                <w:rFonts w:ascii="Proxima Nova" w:eastAsia="Proxima Nova" w:hAnsi="Proxima Nova" w:cs="Proxima Nova"/>
+              </w:rPr>
+              <w:t>Engineering,  Unsupervised</w:t>
+            </w:r>
+            <w:proofErr w:type="gramEnd"/>
+            <w:r>
+              <w:rPr>
+                <w:rFonts w:ascii="Proxima Nova" w:eastAsia="Proxima Nova" w:hAnsi="Proxima Nova" w:cs="Proxima Nova"/>
+              </w:rPr>
+              <w:t xml:space="preserve"> Learning Methods</w:t>
+            </w:r>
+          </w:p>
+          <w:p>
+            <w:pPr>
+              <w:widowControl w:val="0"/>
+              <w:ind w:left="720"/>
               <w:rPr>
                 <w:rFonts w:ascii="Proxima Nova" w:eastAsia="Proxima Nova" w:hAnsi="Proxima Nova" w:cs="Proxima Nova"/>
               </w:rPr>
@@ -1290,6 +2098,98 @@
                 <w:rFonts w:ascii="Proxima Nova" w:eastAsia="Proxima Nova" w:hAnsi="Proxima Nova" w:cs="Proxima Nova"/>
               </w:rPr>
             </w:pPr>
+            <w:r>
+              <w:rPr>
+                <w:rFonts w:ascii="Proxima Nova" w:eastAsia="Proxima Nova" w:hAnsi="Proxima Nova" w:cs="Proxima Nova"/>
+              </w:rPr>
+              <w:t>Solution Architecture</w:t>
+            </w:r>
+          </w:p>
+          <w:p>
+            <w:pPr>
+              <w:pStyle w:val="ListParagraph"/>
+              <w:rPr>
+                <w:rFonts w:ascii="Proxima Nova" w:eastAsia="Proxima Nova" w:hAnsi="Proxima Nova" w:cs="Proxima Nova"/>
+              </w:rPr>
+            </w:pPr>
+          </w:p>
+          <w:p>
+            <w:pPr>
+              <w:widowControl w:val="0"/>
+              <w:numPr>
+                <w:ilvl w:val="0"/>
+                <w:numId w:val="6"/>
+              </w:numPr>
+              <w:rPr>
+                <w:rFonts w:ascii="Proxima Nova" w:eastAsia="Proxima Nova" w:hAnsi="Proxima Nova" w:cs="Proxima Nova"/>
+              </w:rPr>
+            </w:pPr>
+            <w:r>
+              <w:rPr>
+                <w:rFonts w:ascii="Proxima Nova" w:eastAsia="Proxima Nova" w:hAnsi="Proxima Nova" w:cs="Proxima Nova"/>
+              </w:rPr>
+              <w:t xml:space="preserve">Python Application dev, exposing </w:t>
+            </w:r>
+            <w:proofErr w:type="spellStart"/>
+            <w:r>
+              <w:rPr>
+                <w:rFonts w:ascii="Proxima Nova" w:eastAsia="Proxima Nova" w:hAnsi="Proxima Nova" w:cs="Proxima Nova"/>
+              </w:rPr>
+              <w:t>Fast</w:t>
+            </w:r>
+            <w:r>
+              <w:rPr>
+                <w:rFonts w:ascii="Proxima Nova" w:eastAsia="Proxima Nova" w:hAnsi="Proxima Nova" w:cs="Proxima Nova"/>
+              </w:rPr>
+              <w:t>API</w:t>
+            </w:r>
+            <w:proofErr w:type="spellEnd"/>
+            <w:r>
+              <w:rPr>
+                <w:rFonts w:ascii="Proxima Nova" w:eastAsia="Proxima Nova" w:hAnsi="Proxima Nova" w:cs="Proxima Nova"/>
+              </w:rPr>
+              <w:t xml:space="preserve"> endpoint</w:t>
+            </w:r>
+            <w:r>
+              <w:rPr>
+                <w:rFonts w:ascii="Proxima Nova" w:eastAsia="Proxima Nova" w:hAnsi="Proxima Nova" w:cs="Proxima Nova"/>
+              </w:rPr>
+              <w:t xml:space="preserve"> development</w:t>
+            </w:r>
+          </w:p>
+          <w:p>
+            <w:pPr>
+              <w:pStyle w:val="ListParagraph"/>
+              <w:rPr>
+                <w:rFonts w:ascii="Proxima Nova" w:eastAsia="Proxima Nova" w:hAnsi="Proxima Nova" w:cs="Proxima Nova"/>
+              </w:rPr>
+            </w:pPr>
+          </w:p>
+          <w:p>
+            <w:pPr>
+              <w:widowControl w:val="0"/>
+              <w:numPr>
+                <w:ilvl w:val="0"/>
+                <w:numId w:val="6"/>
+              </w:numPr>
+              <w:rPr>
+                <w:rFonts w:ascii="Proxima Nova" w:eastAsia="Proxima Nova" w:hAnsi="Proxima Nova" w:cs="Proxima Nova"/>
+              </w:rPr>
+            </w:pPr>
+            <w:proofErr w:type="spellStart"/>
+            <w:r>
+              <w:rPr>
+                <w:rFonts w:ascii="Proxima Nova" w:eastAsia="Proxima Nova" w:hAnsi="Proxima Nova" w:cs="Proxima Nova"/>
+              </w:rPr>
+              <w:t>MLOps</w:t>
+            </w:r>
+            <w:proofErr w:type="spellEnd"/>
+            <w:r>
+              <w:rPr>
+                <w:rFonts w:ascii="Proxima Nova" w:eastAsia="Proxima Nova" w:hAnsi="Proxima Nova" w:cs="Proxima Nova"/>
+              </w:rPr>
+              <w:t xml:space="preserve">, </w:t>
+            </w:r>
             <w:r>
               <w:rPr>
                 <w:rFonts w:ascii="Proxima Nova" w:eastAsia="Proxima Nova" w:hAnsi="Proxima Nova" w:cs="Proxima Nova"/>
@@ -1421,27 +2321,45 @@
           <w:p>
             <w:pPr>
               <w:widowControl w:val="0"/>
-            </w:pPr>
-            <w:r>
+              <w:spacing w:line="276" w:lineRule="auto"/>
+              <w:rPr>
+                <w:rFonts w:ascii="Proxima Nova" w:eastAsia="Proxima Nova" w:hAnsi="Proxima Nova" w:cs="Proxima Nova"/>
+              </w:rPr>
+            </w:pPr>
+            <w:r>
+              <w:rPr>
+                <w:rFonts w:ascii="Proxima Nova" w:eastAsia="Proxima Nova" w:hAnsi="Proxima Nova" w:cs="Proxima Nova"/>
+              </w:rPr>
               <w:t>Monika Sharma</w:t>
             </w:r>
           </w:p>
           <w:p>
             <w:pPr>
               <w:widowControl w:val="0"/>
-            </w:pPr>
-            <w:r>
+              <w:spacing w:line="276" w:lineRule="auto"/>
+              <w:rPr>
+                <w:rFonts w:ascii="Proxima Nova" w:eastAsia="Proxima Nova" w:hAnsi="Proxima Nova" w:cs="Proxima Nova"/>
+              </w:rPr>
+            </w:pPr>
+            <w:r>
+              <w:rPr>
+                <w:rFonts w:ascii="Proxima Nova" w:eastAsia="Proxima Nova" w:hAnsi="Proxima Nova" w:cs="Proxima Nova"/>
+              </w:rPr>
               <w:t>David Lederer</w:t>
             </w:r>
           </w:p>
           <w:p>
             <w:pPr>
               <w:widowControl w:val="0"/>
-              <w:rPr>
-                <w:rFonts w:ascii="Proxima Nova" w:eastAsia="Proxima Nova" w:hAnsi="Proxima Nova" w:cs="Proxima Nova"/>
-              </w:rPr>
-            </w:pPr>
-            <w:r>
+              <w:spacing w:line="276" w:lineRule="auto"/>
+              <w:rPr>
+                <w:rFonts w:ascii="Proxima Nova" w:eastAsia="Proxima Nova" w:hAnsi="Proxima Nova" w:cs="Proxima Nova"/>
+              </w:rPr>
+            </w:pPr>
+            <w:r>
+              <w:rPr>
+                <w:rFonts w:ascii="Proxima Nova" w:eastAsia="Proxima Nova" w:hAnsi="Proxima Nova" w:cs="Proxima Nova"/>
+              </w:rPr>
               <w:t>Iain McKone</w:t>
             </w:r>
           </w:p>
@@ -1505,8 +2423,7 @@
       </w:tblPr>
       <w:tblGrid>
         <w:gridCol w:w="1165"/>
-        <w:gridCol w:w="3870"/>
-        <w:gridCol w:w="3975"/>
+        <w:gridCol w:w="6210"/>
       </w:tblGrid>
       <w:tr>
         <w:tc>
@@ -1531,7 +2448,7 @@
         </w:tc>
         <w:tc>
           <w:tcPr>
-            <w:tcW w:w="3870" w:type="dxa"/>
+            <w:tcW w:w="6210" w:type="dxa"/>
           </w:tcPr>
           <w:p>
             <w:pPr>
@@ -1546,26 +2463,6 @@
                 <w:rFonts w:ascii="Proxima Nova" w:eastAsia="Proxima Nova" w:hAnsi="Proxima Nova" w:cs="Proxima Nova"/>
               </w:rPr>
               <w:t>Key Tasks</w:t>
-            </w:r>
-          </w:p>
-        </w:tc>
-        <w:tc>
-          <w:tcPr>
-            <w:tcW w:w="3975" w:type="dxa"/>
-          </w:tcPr>
-          <w:p>
-            <w:pPr>
-              <w:widowControl w:val="0"/>
-              <w:spacing w:line="276" w:lineRule="auto"/>
-              <w:rPr>
-                <w:rFonts w:ascii="Proxima Nova" w:eastAsia="Proxima Nova" w:hAnsi="Proxima Nova" w:cs="Proxima Nova"/>
-              </w:rPr>
-            </w:pPr>
-            <w:r>
-              <w:rPr>
-                <w:rFonts w:ascii="Proxima Nova" w:eastAsia="Proxima Nova" w:hAnsi="Proxima Nova" w:cs="Proxima Nova"/>
-              </w:rPr>
-              <w:t>Key Deliverables</w:t>
             </w:r>
           </w:p>
         </w:tc>
@@ -1593,7 +2490,7 @@
         </w:tc>
         <w:tc>
           <w:tcPr>
-            <w:tcW w:w="3870" w:type="dxa"/>
+            <w:tcW w:w="6210" w:type="dxa"/>
           </w:tcPr>
           <w:p>
             <w:pPr>
@@ -1609,20 +2506,6 @@
               </w:rPr>
               <w:t>Data Scoping</w:t>
             </w:r>
-          </w:p>
-        </w:tc>
-        <w:tc>
-          <w:tcPr>
-            <w:tcW w:w="3975" w:type="dxa"/>
-          </w:tcPr>
-          <w:p>
-            <w:pPr>
-              <w:widowControl w:val="0"/>
-              <w:spacing w:line="276" w:lineRule="auto"/>
-              <w:rPr>
-                <w:rFonts w:ascii="Proxima Nova" w:eastAsia="Proxima Nova" w:hAnsi="Proxima Nova" w:cs="Proxima Nova"/>
-              </w:rPr>
-            </w:pPr>
           </w:p>
         </w:tc>
       </w:tr>
@@ -1649,7 +2532,7 @@
         </w:tc>
         <w:tc>
           <w:tcPr>
-            <w:tcW w:w="3870" w:type="dxa"/>
+            <w:tcW w:w="6210" w:type="dxa"/>
           </w:tcPr>
           <w:p>
             <w:pPr>
@@ -1665,20 +2548,6 @@
               </w:rPr>
               <w:t>Solution Architecture, System Design</w:t>
             </w:r>
-          </w:p>
-        </w:tc>
-        <w:tc>
-          <w:tcPr>
-            <w:tcW w:w="3975" w:type="dxa"/>
-          </w:tcPr>
-          <w:p>
-            <w:pPr>
-              <w:widowControl w:val="0"/>
-              <w:spacing w:line="276" w:lineRule="auto"/>
-              <w:rPr>
-                <w:rFonts w:ascii="Proxima Nova" w:eastAsia="Proxima Nova" w:hAnsi="Proxima Nova" w:cs="Proxima Nova"/>
-              </w:rPr>
-            </w:pPr>
           </w:p>
         </w:tc>
       </w:tr>
@@ -1705,7 +2574,7 @@
         </w:tc>
         <w:tc>
           <w:tcPr>
-            <w:tcW w:w="3870" w:type="dxa"/>
+            <w:tcW w:w="6210" w:type="dxa"/>
           </w:tcPr>
           <w:p>
             <w:pPr>
@@ -1719,28 +2588,8 @@
               <w:rPr>
                 <w:rFonts w:ascii="Proxima Nova" w:eastAsia="Proxima Nova" w:hAnsi="Proxima Nova" w:cs="Proxima Nova"/>
               </w:rPr>
-              <w:t>Feature Selection</w:t>
-            </w:r>
-            <w:r>
-              <w:rPr>
-                <w:rFonts w:ascii="Proxima Nova" w:eastAsia="Proxima Nova" w:hAnsi="Proxima Nova" w:cs="Proxima Nova"/>
-              </w:rPr>
-              <w:t>, Eng</w:t>
-            </w:r>
-          </w:p>
-        </w:tc>
-        <w:tc>
-          <w:tcPr>
-            <w:tcW w:w="3975" w:type="dxa"/>
-          </w:tcPr>
-          <w:p>
-            <w:pPr>
-              <w:widowControl w:val="0"/>
-              <w:spacing w:line="276" w:lineRule="auto"/>
-              <w:rPr>
-                <w:rFonts w:ascii="Proxima Nova" w:eastAsia="Proxima Nova" w:hAnsi="Proxima Nova" w:cs="Proxima Nova"/>
-              </w:rPr>
-            </w:pPr>
+              <w:t>Data Labelling</w:t>
+            </w:r>
           </w:p>
         </w:tc>
       </w:tr>
@@ -1767,7 +2616,7 @@
         </w:tc>
         <w:tc>
           <w:tcPr>
-            <w:tcW w:w="3870" w:type="dxa"/>
+            <w:tcW w:w="6210" w:type="dxa"/>
           </w:tcPr>
           <w:p>
             <w:pPr>
@@ -1781,22 +2630,8 @@
               <w:rPr>
                 <w:rFonts w:ascii="Proxima Nova" w:eastAsia="Proxima Nova" w:hAnsi="Proxima Nova" w:cs="Proxima Nova"/>
               </w:rPr>
-              <w:t>Feature Eng</w:t>
-            </w:r>
-          </w:p>
-        </w:tc>
-        <w:tc>
-          <w:tcPr>
-            <w:tcW w:w="3975" w:type="dxa"/>
-          </w:tcPr>
-          <w:p>
-            <w:pPr>
-              <w:widowControl w:val="0"/>
-              <w:spacing w:line="276" w:lineRule="auto"/>
-              <w:rPr>
-                <w:rFonts w:ascii="Proxima Nova" w:eastAsia="Proxima Nova" w:hAnsi="Proxima Nova" w:cs="Proxima Nova"/>
-              </w:rPr>
-            </w:pPr>
+              <w:t>Feature Engineering</w:t>
+            </w:r>
           </w:p>
         </w:tc>
       </w:tr>
@@ -1823,7 +2658,7 @@
         </w:tc>
         <w:tc>
           <w:tcPr>
-            <w:tcW w:w="3870" w:type="dxa"/>
+            <w:tcW w:w="6210" w:type="dxa"/>
           </w:tcPr>
           <w:p>
             <w:pPr>
@@ -1837,22 +2672,8 @@
               <w:rPr>
                 <w:rFonts w:ascii="Proxima Nova" w:eastAsia="Proxima Nova" w:hAnsi="Proxima Nova" w:cs="Proxima Nova"/>
               </w:rPr>
-              <w:t>Data Labelling</w:t>
-            </w:r>
-          </w:p>
-        </w:tc>
-        <w:tc>
-          <w:tcPr>
-            <w:tcW w:w="3975" w:type="dxa"/>
-          </w:tcPr>
-          <w:p>
-            <w:pPr>
-              <w:widowControl w:val="0"/>
-              <w:spacing w:line="276" w:lineRule="auto"/>
-              <w:rPr>
-                <w:rFonts w:ascii="Proxima Nova" w:eastAsia="Proxima Nova" w:hAnsi="Proxima Nova" w:cs="Proxima Nova"/>
-              </w:rPr>
-            </w:pPr>
+              <w:t>Feature Selection</w:t>
+            </w:r>
           </w:p>
         </w:tc>
       </w:tr>
@@ -1879,7 +2700,7 @@
         </w:tc>
         <w:tc>
           <w:tcPr>
-            <w:tcW w:w="3870" w:type="dxa"/>
+            <w:tcW w:w="6210" w:type="dxa"/>
           </w:tcPr>
           <w:p>
             <w:pPr>
@@ -1893,22 +2714,8 @@
               <w:rPr>
                 <w:rFonts w:ascii="Proxima Nova" w:eastAsia="Proxima Nova" w:hAnsi="Proxima Nova" w:cs="Proxima Nova"/>
               </w:rPr>
-              <w:t>Model Training</w:t>
-            </w:r>
-          </w:p>
-        </w:tc>
-        <w:tc>
-          <w:tcPr>
-            <w:tcW w:w="3975" w:type="dxa"/>
-          </w:tcPr>
-          <w:p>
-            <w:pPr>
-              <w:widowControl w:val="0"/>
-              <w:spacing w:line="276" w:lineRule="auto"/>
-              <w:rPr>
-                <w:rFonts w:ascii="Proxima Nova" w:eastAsia="Proxima Nova" w:hAnsi="Proxima Nova" w:cs="Proxima Nova"/>
-              </w:rPr>
-            </w:pPr>
+              <w:t>Model Training, Validation</w:t>
+            </w:r>
           </w:p>
         </w:tc>
       </w:tr>
@@ -1935,7 +2742,7 @@
         </w:tc>
         <w:tc>
           <w:tcPr>
-            <w:tcW w:w="3870" w:type="dxa"/>
+            <w:tcW w:w="6210" w:type="dxa"/>
           </w:tcPr>
           <w:p>
             <w:pPr>
@@ -1949,22 +2756,8 @@
               <w:rPr>
                 <w:rFonts w:ascii="Proxima Nova" w:eastAsia="Proxima Nova" w:hAnsi="Proxima Nova" w:cs="Proxima Nova"/>
               </w:rPr>
-              <w:t>Model Validation</w:t>
-            </w:r>
-          </w:p>
-        </w:tc>
-        <w:tc>
-          <w:tcPr>
-            <w:tcW w:w="3975" w:type="dxa"/>
-          </w:tcPr>
-          <w:p>
-            <w:pPr>
-              <w:widowControl w:val="0"/>
-              <w:spacing w:line="276" w:lineRule="auto"/>
-              <w:rPr>
-                <w:rFonts w:ascii="Proxima Nova" w:eastAsia="Proxima Nova" w:hAnsi="Proxima Nova" w:cs="Proxima Nova"/>
-              </w:rPr>
-            </w:pPr>
+              <w:t>Model Validation, Testing</w:t>
+            </w:r>
           </w:p>
         </w:tc>
       </w:tr>
@@ -1991,7 +2784,7 @@
         </w:tc>
         <w:tc>
           <w:tcPr>
-            <w:tcW w:w="3870" w:type="dxa"/>
+            <w:tcW w:w="6210" w:type="dxa"/>
           </w:tcPr>
           <w:p>
             <w:pPr>
@@ -2005,22 +2798,8 @@
               <w:rPr>
                 <w:rFonts w:ascii="Proxima Nova" w:eastAsia="Proxima Nova" w:hAnsi="Proxima Nova" w:cs="Proxima Nova"/>
               </w:rPr>
-              <w:t>Model Testing</w:t>
-            </w:r>
-          </w:p>
-        </w:tc>
-        <w:tc>
-          <w:tcPr>
-            <w:tcW w:w="3975" w:type="dxa"/>
-          </w:tcPr>
-          <w:p>
-            <w:pPr>
-              <w:widowControl w:val="0"/>
-              <w:spacing w:line="276" w:lineRule="auto"/>
-              <w:rPr>
-                <w:rFonts w:ascii="Proxima Nova" w:eastAsia="Proxima Nova" w:hAnsi="Proxima Nova" w:cs="Proxima Nova"/>
-              </w:rPr>
-            </w:pPr>
+              <w:t>MLE Iteration, Optimization</w:t>
+            </w:r>
           </w:p>
         </w:tc>
       </w:tr>
@@ -2047,7 +2826,7 @@
         </w:tc>
         <w:tc>
           <w:tcPr>
-            <w:tcW w:w="3870" w:type="dxa"/>
+            <w:tcW w:w="6210" w:type="dxa"/>
           </w:tcPr>
           <w:p>
             <w:pPr>
@@ -2063,20 +2842,6 @@
               </w:rPr>
               <w:t>MLE Iteration, Optimization</w:t>
             </w:r>
-          </w:p>
-        </w:tc>
-        <w:tc>
-          <w:tcPr>
-            <w:tcW w:w="3975" w:type="dxa"/>
-          </w:tcPr>
-          <w:p>
-            <w:pPr>
-              <w:widowControl w:val="0"/>
-              <w:spacing w:line="276" w:lineRule="auto"/>
-              <w:rPr>
-                <w:rFonts w:ascii="Proxima Nova" w:eastAsia="Proxima Nova" w:hAnsi="Proxima Nova" w:cs="Proxima Nova"/>
-              </w:rPr>
-            </w:pPr>
           </w:p>
         </w:tc>
       </w:tr>
@@ -2103,7 +2868,7 @@
         </w:tc>
         <w:tc>
           <w:tcPr>
-            <w:tcW w:w="3870" w:type="dxa"/>
+            <w:tcW w:w="6210" w:type="dxa"/>
           </w:tcPr>
           <w:p>
             <w:pPr>
@@ -2119,20 +2884,6 @@
               </w:rPr>
               <w:t>Demo Workflow; UI Development</w:t>
             </w:r>
-          </w:p>
-        </w:tc>
-        <w:tc>
-          <w:tcPr>
-            <w:tcW w:w="3975" w:type="dxa"/>
-          </w:tcPr>
-          <w:p>
-            <w:pPr>
-              <w:widowControl w:val="0"/>
-              <w:spacing w:line="276" w:lineRule="auto"/>
-              <w:rPr>
-                <w:rFonts w:ascii="Proxima Nova" w:eastAsia="Proxima Nova" w:hAnsi="Proxima Nova" w:cs="Proxima Nova"/>
-              </w:rPr>
-            </w:pPr>
           </w:p>
         </w:tc>
       </w:tr>
@@ -2153,13 +2904,14 @@
               <w:rPr>
                 <w:rFonts w:ascii="Proxima Nova" w:eastAsia="Proxima Nova" w:hAnsi="Proxima Nova" w:cs="Proxima Nova"/>
               </w:rPr>
+              <w:lastRenderedPageBreak/>
               <w:t>15</w:t>
             </w:r>
           </w:p>
         </w:tc>
         <w:tc>
           <w:tcPr>
-            <w:tcW w:w="3870" w:type="dxa"/>
+            <w:tcW w:w="6210" w:type="dxa"/>
           </w:tcPr>
           <w:p>
             <w:pPr>
@@ -2173,22 +2925,22 @@
               <w:rPr>
                 <w:rFonts w:ascii="Proxima Nova" w:eastAsia="Proxima Nova" w:hAnsi="Proxima Nova" w:cs="Proxima Nova"/>
               </w:rPr>
-              <w:t>Dry Run;  Demo Finalization</w:t>
-            </w:r>
-          </w:p>
-        </w:tc>
-        <w:tc>
-          <w:tcPr>
-            <w:tcW w:w="3975" w:type="dxa"/>
-          </w:tcPr>
-          <w:p>
-            <w:pPr>
-              <w:widowControl w:val="0"/>
-              <w:spacing w:line="276" w:lineRule="auto"/>
-              <w:rPr>
-                <w:rFonts w:ascii="Proxima Nova" w:eastAsia="Proxima Nova" w:hAnsi="Proxima Nova" w:cs="Proxima Nova"/>
-              </w:rPr>
-            </w:pPr>
+              <w:t xml:space="preserve">Dry </w:t>
+            </w:r>
+            <w:proofErr w:type="gramStart"/>
+            <w:r>
+              <w:rPr>
+                <w:rFonts w:ascii="Proxima Nova" w:eastAsia="Proxima Nova" w:hAnsi="Proxima Nova" w:cs="Proxima Nova"/>
+              </w:rPr>
+              <w:t>Run;  Demo</w:t>
+            </w:r>
+            <w:proofErr w:type="gramEnd"/>
+            <w:r>
+              <w:rPr>
+                <w:rFonts w:ascii="Proxima Nova" w:eastAsia="Proxima Nova" w:hAnsi="Proxima Nova" w:cs="Proxima Nova"/>
+              </w:rPr>
+              <w:t xml:space="preserve"> Finalization</w:t>
+            </w:r>
           </w:p>
         </w:tc>
       </w:tr>
@@ -2215,7 +2967,7 @@
         </w:tc>
         <w:tc>
           <w:tcPr>
-            <w:tcW w:w="3870" w:type="dxa"/>
+            <w:tcW w:w="6210" w:type="dxa"/>
           </w:tcPr>
           <w:p>
             <w:pPr>
@@ -2229,22 +2981,8 @@
               <w:rPr>
                 <w:rFonts w:ascii="Proxima Nova" w:eastAsia="Proxima Nova" w:hAnsi="Proxima Nova" w:cs="Proxima Nova"/>
               </w:rPr>
-              <w:t>Preso / Demo</w:t>
-            </w:r>
-          </w:p>
-        </w:tc>
-        <w:tc>
-          <w:tcPr>
-            <w:tcW w:w="3975" w:type="dxa"/>
-          </w:tcPr>
-          <w:p>
-            <w:pPr>
-              <w:widowControl w:val="0"/>
-              <w:spacing w:line="276" w:lineRule="auto"/>
-              <w:rPr>
-                <w:rFonts w:ascii="Proxima Nova" w:eastAsia="Proxima Nova" w:hAnsi="Proxima Nova" w:cs="Proxima Nova"/>
-              </w:rPr>
-            </w:pPr>
+              <w:t>Presentation, Demonstration</w:t>
+            </w:r>
           </w:p>
         </w:tc>
       </w:tr>
@@ -2293,18 +3031,46 @@
         <w:spacing w:line="276" w:lineRule="auto"/>
         <w:jc w:val="both"/>
         <w:rPr>
+          <w:rStyle w:val="Hyperlink"/>
           <w:rFonts w:ascii="Arial" w:eastAsia="Arial" w:hAnsi="Arial" w:cs="Arial"/>
+          <w:color w:val="auto"/>
           <w:sz w:val="22"/>
           <w:szCs w:val="22"/>
-        </w:rPr>
-      </w:pPr>
-      <w:r>
-        <w:rPr>
-          <w:rFonts w:ascii="Proxima Nova" w:eastAsia="Proxima Nova" w:hAnsi="Proxima Nova" w:cs="Proxima Nova"/>
-        </w:rPr>
-        <w:lastRenderedPageBreak/>
+          <w:u w:val="none"/>
+        </w:rPr>
+      </w:pPr>
+      <w:r>
+        <w:rPr>
+          <w:rFonts w:ascii="Proxima Nova" w:eastAsia="Proxima Nova" w:hAnsi="Proxima Nova" w:cs="Proxima Nova"/>
+        </w:rPr>
         <w:t>Data</w:t>
       </w:r>
+      <w:r>
+        <w:rPr>
+          <w:rFonts w:ascii="Proxima Nova" w:eastAsia="Proxima Nova" w:hAnsi="Proxima Nova" w:cs="Proxima Nova"/>
+        </w:rPr>
+        <w:t xml:space="preserve">:  </w:t>
+      </w:r>
+      <w:hyperlink r:id="rId8" w:history="1">
+        <w:r>
+          <w:rPr>
+            <w:rStyle w:val="Hyperlink"/>
+          </w:rPr>
+          <w:t>Healthcare Providers Data f</w:t>
+        </w:r>
+        <w:r>
+          <w:rPr>
+            <w:rStyle w:val="Hyperlink"/>
+          </w:rPr>
+          <w:t>o</w:t>
+        </w:r>
+        <w:r>
+          <w:rPr>
+            <w:rStyle w:val="Hyperlink"/>
+          </w:rPr>
+          <w:t>r Anomaly Detection</w:t>
+        </w:r>
+      </w:hyperlink>
     </w:p>
     <w:p>
       <w:pPr>
@@ -2324,13 +3090,7 @@
         <w:rPr>
           <w:rFonts w:ascii="Proxima Nova" w:eastAsia="Proxima Nova" w:hAnsi="Proxima Nova" w:cs="Proxima Nova"/>
         </w:rPr>
-        <w:t xml:space="preserve">Process </w:t>
-      </w:r>
-      <w:r>
-        <w:rPr>
-          <w:rFonts w:ascii="Proxima Nova" w:eastAsia="Proxima Nova" w:hAnsi="Proxima Nova" w:cs="Proxima Nova"/>
-        </w:rPr>
-        <w:t>(Models, iterations)</w:t>
+        <w:t>Process (Models, iterations)</w:t>
       </w:r>
     </w:p>
     <w:p>
@@ -2365,6 +3125,108 @@
       <w:r>
         <w:rPr>
           <w:rFonts w:ascii="Proxima Nova" w:eastAsia="Proxima Nova" w:hAnsi="Proxima Nova" w:cs="Proxima Nova"/>
+          <w:noProof/>
+        </w:rPr>
+        <w:drawing>
+          <wp:inline distT="0" distB="0" distL="0" distR="0" wp14:anchorId="2D85056A" wp14:editId="0CC3E9B0">
+            <wp:extent cx="6067425" cy="3124200"/>
+            <wp:effectExtent l="0" t="0" r="9525" b="0"/>
+            <wp:docPr id="2" name="Picture 2"/>
+            <wp:cNvGraphicFramePr>
+              <a:graphicFrameLocks xmlns:a="http://schemas.openxmlformats.org/drawingml/2006/main" noChangeAspect="1"/>
+            </wp:cNvGraphicFramePr>
+            <a:graphic xmlns:a="http://schemas.openxmlformats.org/drawingml/2006/main">
+              <a:graphicData uri="http://schemas.openxmlformats.org/drawingml/2006/picture">
+                <pic:pic xmlns:pic="http://schemas.openxmlformats.org/drawingml/2006/picture">
+                  <pic:nvPicPr>
+                    <pic:cNvPr id="0" name="Picture 2"/>
+                    <pic:cNvPicPr>
+                      <a:picLocks noChangeAspect="1" noChangeArrowheads="1"/>
+                    </pic:cNvPicPr>
+                  </pic:nvPicPr>
+                  <pic:blipFill rotWithShape="1">
+                    <a:blip r:embed="rId9">
+                      <a:extLst>
+                        <a:ext uri="{28A0092B-C50C-407E-A947-70E740481C1C}">
+                          <a14:useLocalDpi xmlns:a14="http://schemas.microsoft.com/office/drawing/2010/main" val="0"/>
+                        </a:ext>
+                      </a:extLst>
+                    </a:blip>
+                    <a:srcRect t="11111"/>
+                    <a:stretch/>
+                  </pic:blipFill>
+                  <pic:spPr bwMode="auto">
+                    <a:xfrm>
+                      <a:off x="0" y="0"/>
+                      <a:ext cx="6067425" cy="3124200"/>
+                    </a:xfrm>
+                    <a:prstGeom prst="rect">
+                      <a:avLst/>
+                    </a:prstGeom>
+                    <a:noFill/>
+                    <a:ln>
+                      <a:noFill/>
+                    </a:ln>
+                    <a:extLst>
+                      <a:ext uri="{53640926-AAD7-44D8-BBD7-CCE9431645EC}">
+                        <a14:shadowObscured xmlns:a14="http://schemas.microsoft.com/office/drawing/2010/main"/>
+                      </a:ext>
+                    </a:extLst>
+                  </pic:spPr>
+                </pic:pic>
+              </a:graphicData>
+            </a:graphic>
+          </wp:inline>
+        </w:drawing>
+      </w:r>
+    </w:p>
+    <w:p>
+      <w:pPr>
+        <w:spacing w:after="240" w:line="276" w:lineRule="auto"/>
+        <w:jc w:val="both"/>
+        <w:rPr>
+          <w:rFonts w:ascii="Proxima Nova" w:eastAsia="Proxima Nova" w:hAnsi="Proxima Nova" w:cs="Proxima Nova"/>
+          <w:sz w:val="20"/>
+          <w:szCs w:val="20"/>
+        </w:rPr>
+      </w:pPr>
+      <w:r>
+        <w:rPr>
+          <w:rFonts w:ascii="Proxima Nova" w:eastAsia="Proxima Nova" w:hAnsi="Proxima Nova" w:cs="Proxima Nova"/>
+          <w:sz w:val="20"/>
+          <w:szCs w:val="20"/>
+        </w:rPr>
+        <w:t xml:space="preserve">Source Image:  </w:t>
+      </w:r>
+      <w:r>
+        <w:rPr>
+          <w:rFonts w:ascii="Proxima Nova" w:eastAsia="Proxima Nova" w:hAnsi="Proxima Nova" w:cs="Proxima Nova"/>
+          <w:sz w:val="20"/>
+          <w:szCs w:val="20"/>
+        </w:rPr>
+        <w:t>https://www.databricks.com/solutions/machine-learning</w:t>
+      </w:r>
+    </w:p>
+    <w:p>
+      <w:pPr>
+        <w:spacing w:after="240" w:line="276" w:lineRule="auto"/>
+        <w:jc w:val="both"/>
+        <w:rPr>
+          <w:rFonts w:ascii="Proxima Nova" w:eastAsia="Proxima Nova" w:hAnsi="Proxima Nova" w:cs="Proxima Nova"/>
+        </w:rPr>
+      </w:pPr>
+    </w:p>
+    <w:p>
+      <w:pPr>
+        <w:spacing w:after="240" w:line="276" w:lineRule="auto"/>
+        <w:jc w:val="both"/>
+        <w:rPr>
+          <w:rFonts w:ascii="Proxima Nova" w:eastAsia="Proxima Nova" w:hAnsi="Proxima Nova" w:cs="Proxima Nova"/>
+        </w:rPr>
+      </w:pPr>
+      <w:r>
+        <w:rPr>
+          <w:rFonts w:ascii="Proxima Nova" w:eastAsia="Proxima Nova" w:hAnsi="Proxima Nova" w:cs="Proxima Nova"/>
         </w:rPr>
         <w:t>What are the system design considerations for your deployable ML model? Describe the iterations, delivery formats and limitations you may face and some solutions to overcome the limitations</w:t>
       </w:r>
@@ -2385,14 +3247,71 @@
         <w:rPr>
           <w:rFonts w:ascii="Proxima Nova" w:eastAsia="Proxima Nova" w:hAnsi="Proxima Nova" w:cs="Proxima Nova"/>
         </w:rPr>
-        <w:t>Should t</w:t>
-      </w:r>
-      <w:r>
-        <w:rPr>
-          <w:rFonts w:ascii="Proxima Nova" w:eastAsia="Proxima Nova" w:hAnsi="Proxima Nova" w:cs="Proxima Nova"/>
-        </w:rPr>
-        <w:t>he model be deployed to run in batch, or to be hit from an api or some sort of streaming process as events are generated?</w:t>
-      </w:r>
+        <w:t xml:space="preserve">Should the model be deployed to run in batch, or to be hit from an </w:t>
+      </w:r>
+      <w:proofErr w:type="spellStart"/>
+      <w:r>
+        <w:rPr>
+          <w:rFonts w:ascii="Proxima Nova" w:eastAsia="Proxima Nova" w:hAnsi="Proxima Nova" w:cs="Proxima Nova"/>
+        </w:rPr>
+        <w:t>api</w:t>
+      </w:r>
+      <w:proofErr w:type="spellEnd"/>
+      <w:r>
+        <w:rPr>
+          <w:rFonts w:ascii="Proxima Nova" w:eastAsia="Proxima Nova" w:hAnsi="Proxima Nova" w:cs="Proxima Nova"/>
+        </w:rPr>
+        <w:t xml:space="preserve"> or some sort of streaming process as events are generated?</w:t>
+      </w:r>
+    </w:p>
+    <w:p>
+      <w:pPr>
+        <w:numPr>
+          <w:ilvl w:val="1"/>
+          <w:numId w:val="4"/>
+        </w:numPr>
+        <w:spacing w:line="276" w:lineRule="auto"/>
+        <w:jc w:val="both"/>
+        <w:rPr>
+          <w:rFonts w:ascii="Proxima Nova" w:eastAsia="Proxima Nova" w:hAnsi="Proxima Nova" w:cs="Proxima Nova"/>
+        </w:rPr>
+      </w:pPr>
+      <w:r>
+        <w:rPr>
+          <w:rFonts w:ascii="Proxima Nova" w:eastAsia="Proxima Nova" w:hAnsi="Proxima Nova" w:cs="Proxima Nova"/>
+        </w:rPr>
+        <w:t>The model will be deployed to run in batch.  It is envisioned to align with a financial organization’s regular monthly and/or quarterly reporting cycle.</w:t>
+      </w:r>
+      <w:r>
+        <w:rPr>
+          <w:rFonts w:ascii="Proxima Nova" w:eastAsia="Proxima Nova" w:hAnsi="Proxima Nova" w:cs="Proxima Nova"/>
+        </w:rPr>
+        <w:t xml:space="preserve">  </w:t>
+      </w:r>
+      <w:proofErr w:type="spellStart"/>
+      <w:r>
+        <w:rPr>
+          <w:rFonts w:ascii="Proxima Nova" w:eastAsia="Proxima Nova" w:hAnsi="Proxima Nova" w:cs="Proxima Nova"/>
+        </w:rPr>
+        <w:t>Api’s</w:t>
+      </w:r>
+      <w:proofErr w:type="spellEnd"/>
+      <w:r>
+        <w:rPr>
+          <w:rFonts w:ascii="Proxima Nova" w:eastAsia="Proxima Nova" w:hAnsi="Proxima Nova" w:cs="Proxima Nova"/>
+        </w:rPr>
+        <w:t xml:space="preserve"> will be provided so that the model can be run on demand.</w:t>
+      </w:r>
+    </w:p>
+    <w:p>
+      <w:pPr>
+        <w:spacing w:line="276" w:lineRule="auto"/>
+        <w:ind w:left="1440"/>
+        <w:jc w:val="both"/>
+        <w:rPr>
+          <w:rFonts w:ascii="Proxima Nova" w:eastAsia="Proxima Nova" w:hAnsi="Proxima Nova" w:cs="Proxima Nova"/>
+        </w:rPr>
+      </w:pPr>
     </w:p>
     <w:p>
       <w:pPr>
@@ -2411,13 +3330,41 @@
         <w:rPr>
           <w:rFonts w:ascii="Proxima Nova" w:eastAsia="Proxima Nova" w:hAnsi="Proxima Nova" w:cs="Proxima Nova"/>
         </w:rPr>
-        <w:t xml:space="preserve">What sort of infrastructure will be required for training? If it is a model that requires a lot of resources, where is the best place </w:t>
-      </w:r>
-      <w:r>
-        <w:rPr>
-          <w:rFonts w:ascii="Proxima Nova" w:eastAsia="Proxima Nova" w:hAnsi="Proxima Nova" w:cs="Proxima Nova"/>
-        </w:rPr>
-        <w:t>to train?</w:t>
+        <w:t>What sort of infrastructure will be required for training? If it is a model that requires a lot of resources, where is the best place to train?</w:t>
+      </w:r>
+    </w:p>
+    <w:p>
+      <w:pPr>
+        <w:numPr>
+          <w:ilvl w:val="1"/>
+          <w:numId w:val="4"/>
+        </w:numPr>
+        <w:spacing w:line="276" w:lineRule="auto"/>
+        <w:rPr>
+          <w:rFonts w:ascii="Arial" w:eastAsia="Arial" w:hAnsi="Arial" w:cs="Arial"/>
+          <w:sz w:val="22"/>
+          <w:szCs w:val="22"/>
+        </w:rPr>
+      </w:pPr>
+      <w:r>
+        <w:rPr>
+          <w:rFonts w:ascii="Proxima Nova" w:eastAsia="Proxima Nova" w:hAnsi="Proxima Nova" w:cs="Proxima Nova"/>
+        </w:rPr>
+        <w:t xml:space="preserve">We do not envision a need for significant resources.  The solution could be containerized to run locally or in the cloud.  The team will also explore the potential application of the </w:t>
+      </w:r>
+      <w:proofErr w:type="spellStart"/>
+      <w:r>
+        <w:rPr>
+          <w:rFonts w:ascii="Proxima Nova" w:eastAsia="Proxima Nova" w:hAnsi="Proxima Nova" w:cs="Proxima Nova"/>
+        </w:rPr>
+        <w:t>DataBricks</w:t>
+      </w:r>
+      <w:proofErr w:type="spellEnd"/>
+      <w:r>
+        <w:rPr>
+          <w:rFonts w:ascii="Proxima Nova" w:eastAsia="Proxima Nova" w:hAnsi="Proxima Nova" w:cs="Proxima Nova"/>
+        </w:rPr>
+        <w:t xml:space="preserve"> suite of technologies. </w:t>
       </w:r>
     </w:p>
     <w:p>
@@ -2521,127 +3468,149 @@
         <w:rPr>
           <w:rFonts w:ascii="Proxima Nova" w:eastAsia="Proxima Nova" w:hAnsi="Proxima Nova" w:cs="Proxima Nova"/>
         </w:rPr>
-        <w:t xml:space="preserve">Accuracy:  </w:t>
-      </w:r>
-    </w:p>
-    <w:p>
-      <w:pPr>
-        <w:rPr>
-          <w:rFonts w:ascii="Proxima Nova" w:eastAsia="Proxima Nova" w:hAnsi="Proxima Nova" w:cs="Proxima Nova"/>
-        </w:rPr>
-      </w:pPr>
-    </w:p>
-    <w:p>
-      <w:pPr>
-        <w:rPr>
-          <w:rFonts w:ascii="Proxima Nova" w:eastAsia="Proxima Nova" w:hAnsi="Proxima Nova" w:cs="Proxima Nova"/>
-        </w:rPr>
-      </w:pPr>
-      <w:r>
-        <w:rPr>
-          <w:rFonts w:ascii="Proxima Nova" w:eastAsia="Proxima Nova" w:hAnsi="Proxima Nova" w:cs="Proxima Nova"/>
-        </w:rPr>
-        <w:t xml:space="preserve">Bias:  </w:t>
-      </w:r>
-    </w:p>
-    <w:p>
-      <w:pPr>
-        <w:rPr>
-          <w:rFonts w:ascii="Proxima Nova" w:eastAsia="Proxima Nova" w:hAnsi="Proxima Nova" w:cs="Proxima Nova"/>
-        </w:rPr>
-      </w:pPr>
-    </w:p>
-    <w:p>
-      <w:pPr>
-        <w:rPr>
-          <w:rFonts w:ascii="Proxima Nova" w:eastAsia="Proxima Nova" w:hAnsi="Proxima Nova" w:cs="Proxima Nova"/>
-        </w:rPr>
-      </w:pPr>
-      <w:r>
-        <w:rPr>
-          <w:rFonts w:ascii="Proxima Nova" w:eastAsia="Proxima Nova" w:hAnsi="Proxima Nova" w:cs="Proxima Nova"/>
-        </w:rPr>
-        <w:t xml:space="preserve">Fairness:  </w:t>
-      </w:r>
-    </w:p>
-    <w:p>
-      <w:pPr>
-        <w:rPr>
-          <w:rFonts w:ascii="Proxima Nova" w:eastAsia="Proxima Nova" w:hAnsi="Proxima Nova" w:cs="Proxima Nova"/>
-        </w:rPr>
-      </w:pPr>
-    </w:p>
-    <w:p>
-      <w:pPr>
-        <w:rPr>
-          <w:rFonts w:ascii="Proxima Nova" w:eastAsia="Proxima Nova" w:hAnsi="Proxima Nova" w:cs="Proxima Nova"/>
-        </w:rPr>
-      </w:pPr>
-      <w:r>
-        <w:rPr>
-          <w:rFonts w:ascii="Proxima Nova" w:eastAsia="Proxima Nova" w:hAnsi="Proxima Nova" w:cs="Proxima Nova"/>
-        </w:rPr>
-        <w:t xml:space="preserve">Privacy:  </w:t>
-      </w:r>
-    </w:p>
-    <w:p>
-      <w:pPr>
-        <w:rPr>
-          <w:rFonts w:ascii="Proxima Nova" w:eastAsia="Proxima Nova" w:hAnsi="Proxima Nova" w:cs="Proxima Nova"/>
-        </w:rPr>
-      </w:pPr>
-    </w:p>
-    <w:p>
-      <w:pPr>
-        <w:rPr>
-          <w:rFonts w:ascii="Proxima Nova" w:eastAsia="Proxima Nova" w:hAnsi="Proxima Nova" w:cs="Proxima Nova"/>
-        </w:rPr>
-      </w:pPr>
-      <w:r>
-        <w:rPr>
-          <w:rFonts w:ascii="Proxima Nova" w:eastAsia="Proxima Nova" w:hAnsi="Proxima Nova" w:cs="Proxima Nova"/>
-        </w:rPr>
-        <w:t>Transparency:  Traceability, Communication,  Intelligibility</w:t>
-      </w:r>
-    </w:p>
-    <w:p>
-      <w:pPr>
-        <w:rPr>
-          <w:rFonts w:ascii="Proxima Nova" w:eastAsia="Proxima Nova" w:hAnsi="Proxima Nova" w:cs="Proxima Nova"/>
-        </w:rPr>
-      </w:pPr>
-    </w:p>
-    <w:p>
-      <w:pPr>
-        <w:rPr>
-          <w:rFonts w:ascii="Proxima Nova" w:eastAsia="Proxima Nova" w:hAnsi="Proxima Nova" w:cs="Proxima Nova"/>
-        </w:rPr>
-      </w:pPr>
-      <w:r>
-        <w:rPr>
-          <w:rFonts w:ascii="Proxima Nova" w:eastAsia="Proxima Nova" w:hAnsi="Proxima Nova" w:cs="Proxima Nova"/>
-        </w:rPr>
-        <w:t xml:space="preserve">Accountability:  there are legal and financial ramifications to </w:t>
-      </w:r>
-    </w:p>
-    <w:p>
-      <w:pPr>
-        <w:rPr>
-          <w:rFonts w:ascii="Proxima Nova" w:eastAsia="Proxima Nova" w:hAnsi="Proxima Nova" w:cs="Proxima Nova"/>
-        </w:rPr>
-      </w:pPr>
-    </w:p>
-    <w:p>
-      <w:pPr>
-        <w:rPr>
-          <w:rFonts w:ascii="Proxima Nova" w:eastAsia="Proxima Nova" w:hAnsi="Proxima Nova" w:cs="Proxima Nova"/>
-        </w:rPr>
-      </w:pPr>
-      <w:r>
-        <w:rPr>
-          <w:rFonts w:ascii="Proxima Nova" w:eastAsia="Proxima Nova" w:hAnsi="Proxima Nova" w:cs="Proxima Nova"/>
-        </w:rPr>
-        <w:t xml:space="preserve">Human Control and Decision Making:  </w:t>
+        <w:t>Bias</w:t>
+      </w:r>
+      <w:r>
+        <w:rPr>
+          <w:rFonts w:ascii="Proxima Nova" w:eastAsia="Proxima Nova" w:hAnsi="Proxima Nova" w:cs="Proxima Nova"/>
+        </w:rPr>
+        <w:t xml:space="preserve">:  The data is specific to the US, US Providers, </w:t>
+      </w:r>
+      <w:r>
+        <w:rPr>
+          <w:rFonts w:ascii="Proxima Nova" w:eastAsia="Proxima Nova" w:hAnsi="Proxima Nova" w:cs="Proxima Nova"/>
+        </w:rPr>
+        <w:t>Medicaid</w:t>
+      </w:r>
+      <w:r>
+        <w:rPr>
+          <w:rFonts w:ascii="Proxima Nova" w:eastAsia="Proxima Nova" w:hAnsi="Proxima Nova" w:cs="Proxima Nova"/>
+        </w:rPr>
+        <w:t>, and US Socio-Geo-Cultural norms.  US Lifestyle choices and conditions which may be strong factors in health conditions cannot be directly applied to other countries.</w:t>
+      </w:r>
+    </w:p>
+    <w:p>
+      <w:pPr>
+        <w:rPr>
+          <w:rFonts w:ascii="Proxima Nova" w:eastAsia="Proxima Nova" w:hAnsi="Proxima Nova" w:cs="Proxima Nova"/>
+        </w:rPr>
+      </w:pPr>
+    </w:p>
+    <w:p>
+      <w:pPr>
+        <w:rPr>
+          <w:rFonts w:ascii="Proxima Nova" w:eastAsia="Proxima Nova" w:hAnsi="Proxima Nova" w:cs="Proxima Nova"/>
+        </w:rPr>
+      </w:pPr>
+      <w:r>
+        <w:rPr>
+          <w:rFonts w:ascii="Proxima Nova" w:eastAsia="Proxima Nova" w:hAnsi="Proxima Nova" w:cs="Proxima Nova"/>
+        </w:rPr>
+        <w:t xml:space="preserve">Transparency:  </w:t>
+      </w:r>
+      <w:r>
+        <w:rPr>
+          <w:rFonts w:ascii="Proxima Nova" w:eastAsia="Proxima Nova" w:hAnsi="Proxima Nova" w:cs="Proxima Nova"/>
+        </w:rPr>
+        <w:t>Data t</w:t>
+      </w:r>
+      <w:r>
+        <w:rPr>
+          <w:rFonts w:ascii="Proxima Nova" w:eastAsia="Proxima Nova" w:hAnsi="Proxima Nova" w:cs="Proxima Nova"/>
+        </w:rPr>
+        <w:t xml:space="preserve">raceability, </w:t>
+      </w:r>
+      <w:r>
+        <w:rPr>
+          <w:rFonts w:ascii="Proxima Nova" w:eastAsia="Proxima Nova" w:hAnsi="Proxima Nova" w:cs="Proxima Nova"/>
+        </w:rPr>
+        <w:t>clear c</w:t>
+      </w:r>
+      <w:r>
+        <w:rPr>
+          <w:rFonts w:ascii="Proxima Nova" w:eastAsia="Proxima Nova" w:hAnsi="Proxima Nova" w:cs="Proxima Nova"/>
+        </w:rPr>
+        <w:t>ommunication</w:t>
+      </w:r>
+      <w:r>
+        <w:rPr>
+          <w:rFonts w:ascii="Proxima Nova" w:eastAsia="Proxima Nova" w:hAnsi="Proxima Nova" w:cs="Proxima Nova"/>
+        </w:rPr>
+        <w:t xml:space="preserve"> of results</w:t>
+      </w:r>
+      <w:r>
+        <w:rPr>
+          <w:rFonts w:ascii="Proxima Nova" w:eastAsia="Proxima Nova" w:hAnsi="Proxima Nova" w:cs="Proxima Nova"/>
+        </w:rPr>
+        <w:t xml:space="preserve">, </w:t>
+      </w:r>
+      <w:r>
+        <w:rPr>
+          <w:rFonts w:ascii="Proxima Nova" w:eastAsia="Proxima Nova" w:hAnsi="Proxima Nova" w:cs="Proxima Nova"/>
+        </w:rPr>
+        <w:t>i</w:t>
+      </w:r>
+      <w:r>
+        <w:rPr>
+          <w:rFonts w:ascii="Proxima Nova" w:eastAsia="Proxima Nova" w:hAnsi="Proxima Nova" w:cs="Proxima Nova"/>
+        </w:rPr>
+        <w:t>ntelligibility</w:t>
+      </w:r>
+      <w:r>
+        <w:rPr>
+          <w:rFonts w:ascii="Proxima Nova" w:eastAsia="Proxima Nova" w:hAnsi="Proxima Nova" w:cs="Proxima Nova"/>
+        </w:rPr>
+        <w:t xml:space="preserve"> and reproducibility of results.</w:t>
+      </w:r>
+    </w:p>
+    <w:p>
+      <w:pPr>
+        <w:rPr>
+          <w:rFonts w:ascii="Proxima Nova" w:eastAsia="Proxima Nova" w:hAnsi="Proxima Nova" w:cs="Proxima Nova"/>
+        </w:rPr>
+      </w:pPr>
+    </w:p>
+    <w:p>
+      <w:pPr>
+        <w:rPr>
+          <w:rFonts w:ascii="Proxima Nova" w:eastAsia="Proxima Nova" w:hAnsi="Proxima Nova" w:cs="Proxima Nova"/>
+        </w:rPr>
+      </w:pPr>
+      <w:r>
+        <w:rPr>
+          <w:rFonts w:ascii="Proxima Nova" w:eastAsia="Proxima Nova" w:hAnsi="Proxima Nova" w:cs="Proxima Nova"/>
+        </w:rPr>
+        <w:t>Accountability:  there</w:t>
+      </w:r>
+      <w:r>
+        <w:rPr>
+          <w:rFonts w:ascii="Proxima Nova" w:eastAsia="Proxima Nova" w:hAnsi="Proxima Nova" w:cs="Proxima Nova"/>
+        </w:rPr>
+        <w:t xml:space="preserve"> could be</w:t>
+      </w:r>
+      <w:r>
+        <w:rPr>
+          <w:rFonts w:ascii="Proxima Nova" w:eastAsia="Proxima Nova" w:hAnsi="Proxima Nova" w:cs="Proxima Nova"/>
+        </w:rPr>
+        <w:t xml:space="preserve"> legal and financial ramifications </w:t>
+      </w:r>
+      <w:r>
+        <w:rPr>
+          <w:rFonts w:ascii="Proxima Nova" w:eastAsia="Proxima Nova" w:hAnsi="Proxima Nova" w:cs="Proxima Nova"/>
+        </w:rPr>
+        <w:t xml:space="preserve">to publishing these findings.  The data and its findings can be construed as </w:t>
+      </w:r>
+      <w:r>
+        <w:rPr>
+          <w:rFonts w:ascii="Proxima Nova" w:eastAsia="Proxima Nova" w:hAnsi="Proxima Nova" w:cs="Proxima Nova"/>
+        </w:rPr>
+        <w:t>sensitive and</w:t>
+      </w:r>
+      <w:r>
+        <w:rPr>
+          <w:rFonts w:ascii="Proxima Nova" w:eastAsia="Proxima Nova" w:hAnsi="Proxima Nova" w:cs="Proxima Nova"/>
+        </w:rPr>
+        <w:t xml:space="preserve"> should be handled with discretion (privacy concerns).</w:t>
       </w:r>
     </w:p>
     <w:p>
@@ -2697,7 +3666,21 @@
         <w:rPr>
           <w:rFonts w:ascii="Proxima Nova" w:eastAsia="Proxima Nova" w:hAnsi="Proxima Nova" w:cs="Proxima Nova"/>
         </w:rPr>
-        <w:t>%confidence versus absolutes</w:t>
+        <w:t>%</w:t>
+      </w:r>
+      <w:proofErr w:type="gramStart"/>
+      <w:r>
+        <w:rPr>
+          <w:rFonts w:ascii="Proxima Nova" w:eastAsia="Proxima Nova" w:hAnsi="Proxima Nova" w:cs="Proxima Nova"/>
+        </w:rPr>
+        <w:t>confidence</w:t>
+      </w:r>
+      <w:proofErr w:type="gramEnd"/>
+      <w:r>
+        <w:rPr>
+          <w:rFonts w:ascii="Proxima Nova" w:eastAsia="Proxima Nova" w:hAnsi="Proxima Nova" w:cs="Proxima Nova"/>
+        </w:rPr>
+        <w:t xml:space="preserve"> versus absolutes</w:t>
       </w:r>
     </w:p>
     <w:p>
@@ -2736,10 +3719,92 @@
         <w:t xml:space="preserve"> </w:t>
       </w:r>
     </w:p>
+    <w:p>
+      <w:pPr>
+        <w:rPr>
+          <w:rFonts w:ascii="Proxima Nova" w:eastAsia="Proxima Nova" w:hAnsi="Proxima Nova" w:cs="Proxima Nova"/>
+        </w:rPr>
+      </w:pPr>
+    </w:p>
+    <w:p>
+      <w:pPr>
+        <w:rPr>
+          <w:rFonts w:ascii="Proxima Nova" w:eastAsia="Proxima Nova" w:hAnsi="Proxima Nova" w:cs="Proxima Nova"/>
+        </w:rPr>
+      </w:pPr>
+    </w:p>
+    <w:p>
+      <w:pPr>
+        <w:rPr>
+          <w:rFonts w:ascii="Proxima Nova" w:eastAsia="Proxima Nova" w:hAnsi="Proxima Nova" w:cs="Proxima Nova"/>
+        </w:rPr>
+      </w:pPr>
+      <w:r>
+        <w:rPr>
+          <w:rFonts w:ascii="Proxima Nova" w:eastAsia="Proxima Nova" w:hAnsi="Proxima Nova" w:cs="Proxima Nova"/>
+        </w:rPr>
+        <w:t xml:space="preserve">Other considerations:  </w:t>
+      </w:r>
+      <w:r>
+        <w:rPr>
+          <w:rFonts w:ascii="Proxima Nova" w:eastAsia="Proxima Nova" w:hAnsi="Proxima Nova" w:cs="Proxima Nova"/>
+        </w:rPr>
+        <w:t>Accuracy</w:t>
+      </w:r>
+      <w:r>
+        <w:rPr>
+          <w:rFonts w:ascii="Proxima Nova" w:eastAsia="Proxima Nova" w:hAnsi="Proxima Nova" w:cs="Proxima Nova"/>
+        </w:rPr>
+        <w:t xml:space="preserve">, </w:t>
+      </w:r>
+      <w:r>
+        <w:rPr>
+          <w:rFonts w:ascii="Proxima Nova" w:eastAsia="Proxima Nova" w:hAnsi="Proxima Nova" w:cs="Proxima Nova"/>
+        </w:rPr>
+        <w:t>Fairness</w:t>
+      </w:r>
+      <w:r>
+        <w:rPr>
+          <w:rFonts w:ascii="Proxima Nova" w:eastAsia="Proxima Nova" w:hAnsi="Proxima Nova" w:cs="Proxima Nova"/>
+        </w:rPr>
+        <w:t xml:space="preserve">, </w:t>
+      </w:r>
+      <w:r>
+        <w:rPr>
+          <w:rFonts w:ascii="Proxima Nova" w:eastAsia="Proxima Nova" w:hAnsi="Proxima Nova" w:cs="Proxima Nova"/>
+        </w:rPr>
+        <w:t>Privacy</w:t>
+      </w:r>
+      <w:r>
+        <w:rPr>
+          <w:rFonts w:ascii="Proxima Nova" w:eastAsia="Proxima Nova" w:hAnsi="Proxima Nova" w:cs="Proxima Nova"/>
+        </w:rPr>
+        <w:t xml:space="preserve">, </w:t>
+      </w:r>
+      <w:r>
+        <w:rPr>
+          <w:rFonts w:ascii="Proxima Nova" w:eastAsia="Proxima Nova" w:hAnsi="Proxima Nova" w:cs="Proxima Nova"/>
+        </w:rPr>
+        <w:t>Human Control and Decision Making</w:t>
+      </w:r>
+      <w:r>
+        <w:rPr>
+          <w:rFonts w:ascii="Proxima Nova" w:eastAsia="Proxima Nova" w:hAnsi="Proxima Nova" w:cs="Proxima Nova"/>
+        </w:rPr>
+        <w:t>.</w:t>
+      </w:r>
+    </w:p>
+    <w:p>
+      <w:pPr>
+        <w:rPr>
+          <w:rFonts w:ascii="Proxima Nova" w:eastAsia="Proxima Nova" w:hAnsi="Proxima Nova" w:cs="Proxima Nova"/>
+        </w:rPr>
+      </w:pPr>
+    </w:p>
     <w:sectPr>
-      <w:headerReference w:type="default" r:id="rId8"/>
-      <w:headerReference w:type="first" r:id="rId9"/>
-      <w:footerReference w:type="first" r:id="rId10"/>
+      <w:headerReference w:type="default" r:id="rId10"/>
+      <w:headerReference w:type="first" r:id="rId11"/>
+      <w:footerReference w:type="first" r:id="rId12"/>
       <w:pgSz w:w="11900" w:h="16840"/>
       <w:pgMar w:top="1440" w:right="1440" w:bottom="1440" w:left="1440" w:header="708" w:footer="708" w:gutter="0"/>
       <w:pgNumType w:start="1"/>
@@ -2928,6 +3993,95 @@
 <file path=word/numbering.xml><?xml version="1.0" encoding="utf-8"?>
 <w:numbering xmlns:wpc="http://schemas.microsoft.com/office/word/2010/wordprocessingCanvas" xmlns:cx="http://schemas.microsoft.com/office/drawing/2014/chartex" xmlns:cx1="http://schemas.microsoft.com/office/drawing/2015/9/8/chartex" xmlns:cx2="http://schemas.microsoft.com/office/drawing/2015/10/21/chartex" xmlns:cx3="http://schemas.microsoft.com/office/drawing/2016/5/9/chartex" xmlns:cx4="http://schemas.microsoft.com/office/drawing/2016/5/10/chartex" xmlns:cx5="http://schemas.microsoft.com/office/drawing/2016/5/11/chartex" xmlns:cx6="http://schemas.microsoft.com/office/drawing/2016/5/12/chartex" xmlns:cx7="http://schemas.microsoft.com/office/drawing/2016/5/13/chartex" xmlns:cx8="http://schemas.microsoft.com/office/drawing/2016/5/14/chartex" xmlns:mc="http://schemas.openxmlformats.org/markup-compatibility/2006" xmlns:aink="http://schemas.microsoft.com/office/drawing/2016/ink" xmlns:am3d="http://schemas.microsoft.com/office/drawing/2017/model3d" xmlns:o="urn:schemas-microsoft-com:office:office" xmlns:oel="http://schemas.microsoft.com/office/2019/extlst" xmlns:r="http://schemas.openxmlformats.org/officeDocument/2006/relationships" xmlns:m="http://schemas.openxmlformats.org/officeDocument/2006/math" xmlns:v="urn:schemas-microsoft-com:vml" xmlns:wp14="http://schemas.microsoft.com/office/word/2010/wordprocessingDrawing" xmlns:wp="http://schemas.openxmlformats.org/drawingml/2006/wordprocessingDrawing" xmlns:w10="urn:schemas-microsoft-com:office:word" xmlns:w="http://schemas.openxmlformats.org/wordprocessingml/2006/main" xmlns:w14="http://schemas.microsoft.com/office/word/2010/wordml" xmlns:w15="http://schemas.microsoft.com/office/word/2012/wordml" xmlns:w16cex="http://schemas.microsoft.com/office/word/2018/wordml/cex" xmlns:w16cid="http://schemas.microsoft.com/office/word/2016/wordml/cid" xmlns:w16="http://schemas.microsoft.com/office/word/2018/wordml" xmlns:w16sdtdh="http://schemas.microsoft.com/office/word/2020/wordml/sdtdatahash" xmlns:w16se="http://schemas.microsoft.com/office/word/2015/wordml/symex" xmlns:wpg="http://schemas.microsoft.com/office/word/2010/wordprocessingGroup" xmlns:wpi="http://schemas.microsoft.com/office/word/2010/wordprocessingInk" xmlns:wne="http://schemas.microsoft.com/office/word/2006/wordml" xmlns:wps="http://schemas.microsoft.com/office/word/2010/wordprocessingShape" mc:Ignorable="w14 w15 w16se w16cid w16 w16cex w16sdtdh wp14">
   <w:abstractNum w:abstractNumId="0" w15:restartNumberingAfterBreak="0">
+    <w:nsid w:val="000D0FE9"/>
+    <w:multiLevelType w:val="multilevel"/>
+    <w:tmpl w:val="A8F8BDD0"/>
+    <w:lvl w:ilvl="0">
+      <w:start w:val="1"/>
+      <w:numFmt w:val="decimal"/>
+      <w:lvlText w:val="%1."/>
+      <w:lvlJc w:val="left"/>
+      <w:pPr>
+        <w:ind w:left="720" w:hanging="360"/>
+      </w:pPr>
+      <w:rPr>
+        <w:rFonts w:hint="default"/>
+      </w:rPr>
+    </w:lvl>
+    <w:lvl w:ilvl="1">
+      <w:start w:val="1"/>
+      <w:numFmt w:val="lowerLetter"/>
+      <w:lvlText w:val="%2."/>
+      <w:lvlJc w:val="left"/>
+      <w:pPr>
+        <w:ind w:left="1440" w:hanging="360"/>
+      </w:pPr>
+    </w:lvl>
+    <w:lvl w:ilvl="2">
+      <w:start w:val="1"/>
+      <w:numFmt w:val="lowerRoman"/>
+      <w:lvlText w:val="%3."/>
+      <w:lvlJc w:val="right"/>
+      <w:pPr>
+        <w:ind w:left="2160" w:hanging="180"/>
+      </w:pPr>
+    </w:lvl>
+    <w:lvl w:ilvl="3">
+      <w:start w:val="1"/>
+      <w:numFmt w:val="decimal"/>
+      <w:lvlText w:val="%4."/>
+      <w:lvlJc w:val="left"/>
+      <w:pPr>
+        <w:ind w:left="2880" w:hanging="360"/>
+      </w:pPr>
+    </w:lvl>
+    <w:lvl w:ilvl="4">
+      <w:start w:val="1"/>
+      <w:numFmt w:val="lowerLetter"/>
+      <w:lvlText w:val="%5."/>
+      <w:lvlJc w:val="left"/>
+      <w:pPr>
+        <w:ind w:left="3600" w:hanging="360"/>
+      </w:pPr>
+    </w:lvl>
+    <w:lvl w:ilvl="5">
+      <w:start w:val="1"/>
+      <w:numFmt w:val="lowerRoman"/>
+      <w:lvlText w:val="%6."/>
+      <w:lvlJc w:val="right"/>
+      <w:pPr>
+        <w:ind w:left="4320" w:hanging="180"/>
+      </w:pPr>
+    </w:lvl>
+    <w:lvl w:ilvl="6">
+      <w:start w:val="1"/>
+      <w:numFmt w:val="decimal"/>
+      <w:lvlText w:val="%7."/>
+      <w:lvlJc w:val="left"/>
+      <w:pPr>
+        <w:ind w:left="5040" w:hanging="360"/>
+      </w:pPr>
+    </w:lvl>
+    <w:lvl w:ilvl="7">
+      <w:start w:val="1"/>
+      <w:numFmt w:val="lowerLetter"/>
+      <w:lvlText w:val="%8."/>
+      <w:lvlJc w:val="left"/>
+      <w:pPr>
+        <w:ind w:left="5760" w:hanging="360"/>
+      </w:pPr>
+    </w:lvl>
+    <w:lvl w:ilvl="8">
+      <w:start w:val="1"/>
+      <w:numFmt w:val="lowerRoman"/>
+      <w:lvlText w:val="%9."/>
+      <w:lvlJc w:val="right"/>
+      <w:pPr>
+        <w:ind w:left="6480" w:hanging="180"/>
+      </w:pPr>
+    </w:lvl>
+  </w:abstractNum>
+  <w:abstractNum w:abstractNumId="1" w15:restartNumberingAfterBreak="0">
     <w:nsid w:val="066E6B30"/>
     <w:multiLevelType w:val="multilevel"/>
     <w:tmpl w:val="A8F8BDD0"/>
@@ -3013,7 +4167,7 @@
       </w:pPr>
     </w:lvl>
   </w:abstractNum>
-  <w:abstractNum w:abstractNumId="1" w15:restartNumberingAfterBreak="0">
+  <w:abstractNum w:abstractNumId="2" w15:restartNumberingAfterBreak="0">
     <w:nsid w:val="07FF6D6D"/>
     <w:multiLevelType w:val="multilevel"/>
     <w:tmpl w:val="688AFD30"/>
@@ -3126,7 +4280,7 @@
       </w:rPr>
     </w:lvl>
   </w:abstractNum>
-  <w:abstractNum w:abstractNumId="2" w15:restartNumberingAfterBreak="0">
+  <w:abstractNum w:abstractNumId="3" w15:restartNumberingAfterBreak="0">
     <w:nsid w:val="0EF7474C"/>
     <w:multiLevelType w:val="multilevel"/>
     <w:tmpl w:val="F25EBD06"/>
@@ -3239,7 +4393,7 @@
       </w:rPr>
     </w:lvl>
   </w:abstractNum>
-  <w:abstractNum w:abstractNumId="3" w15:restartNumberingAfterBreak="0">
+  <w:abstractNum w:abstractNumId="4" w15:restartNumberingAfterBreak="0">
     <w:nsid w:val="1B3A2419"/>
     <w:multiLevelType w:val="multilevel"/>
     <w:tmpl w:val="29FC1A46"/>
@@ -3352,7 +4506,7 @@
       </w:rPr>
     </w:lvl>
   </w:abstractNum>
-  <w:abstractNum w:abstractNumId="4" w15:restartNumberingAfterBreak="0">
+  <w:abstractNum w:abstractNumId="5" w15:restartNumberingAfterBreak="0">
     <w:nsid w:val="1EF136D9"/>
     <w:multiLevelType w:val="hybridMultilevel"/>
     <w:tmpl w:val="146E3184"/>
@@ -3464,7 +4618,209 @@
       </w:rPr>
     </w:lvl>
   </w:abstractNum>
-  <w:abstractNum w:abstractNumId="5" w15:restartNumberingAfterBreak="0">
+  <w:abstractNum w:abstractNumId="6" w15:restartNumberingAfterBreak="0">
+    <w:nsid w:val="21E1767F"/>
+    <w:multiLevelType w:val="multilevel"/>
+    <w:tmpl w:val="0726A296"/>
+    <w:lvl w:ilvl="0">
+      <w:start w:val="1"/>
+      <w:numFmt w:val="decimal"/>
+      <w:lvlText w:val="%1."/>
+      <w:lvlJc w:val="left"/>
+      <w:pPr>
+        <w:ind w:left="720" w:hanging="360"/>
+      </w:pPr>
+      <w:rPr>
+        <w:u w:val="none"/>
+      </w:rPr>
+    </w:lvl>
+    <w:lvl w:ilvl="1">
+      <w:start w:val="1"/>
+      <w:numFmt w:val="lowerLetter"/>
+      <w:lvlText w:val="%2."/>
+      <w:lvlJc w:val="left"/>
+      <w:pPr>
+        <w:ind w:left="1440" w:hanging="360"/>
+      </w:pPr>
+      <w:rPr>
+        <w:u w:val="none"/>
+      </w:rPr>
+    </w:lvl>
+    <w:lvl w:ilvl="2">
+      <w:start w:val="1"/>
+      <w:numFmt w:val="lowerRoman"/>
+      <w:lvlText w:val="%3."/>
+      <w:lvlJc w:val="right"/>
+      <w:pPr>
+        <w:ind w:left="2160" w:hanging="360"/>
+      </w:pPr>
+      <w:rPr>
+        <w:u w:val="none"/>
+      </w:rPr>
+    </w:lvl>
+    <w:lvl w:ilvl="3">
+      <w:start w:val="1"/>
+      <w:numFmt w:val="decimal"/>
+      <w:lvlText w:val="%4."/>
+      <w:lvlJc w:val="left"/>
+      <w:pPr>
+        <w:ind w:left="2880" w:hanging="360"/>
+      </w:pPr>
+      <w:rPr>
+        <w:u w:val="none"/>
+      </w:rPr>
+    </w:lvl>
+    <w:lvl w:ilvl="4">
+      <w:start w:val="1"/>
+      <w:numFmt w:val="lowerLetter"/>
+      <w:lvlText w:val="%5."/>
+      <w:lvlJc w:val="left"/>
+      <w:pPr>
+        <w:ind w:left="3600" w:hanging="360"/>
+      </w:pPr>
+      <w:rPr>
+        <w:u w:val="none"/>
+      </w:rPr>
+    </w:lvl>
+    <w:lvl w:ilvl="5">
+      <w:start w:val="1"/>
+      <w:numFmt w:val="lowerRoman"/>
+      <w:lvlText w:val="%6."/>
+      <w:lvlJc w:val="right"/>
+      <w:pPr>
+        <w:ind w:left="4320" w:hanging="360"/>
+      </w:pPr>
+      <w:rPr>
+        <w:u w:val="none"/>
+      </w:rPr>
+    </w:lvl>
+    <w:lvl w:ilvl="6">
+      <w:start w:val="1"/>
+      <w:numFmt w:val="decimal"/>
+      <w:lvlText w:val="%7."/>
+      <w:lvlJc w:val="left"/>
+      <w:pPr>
+        <w:ind w:left="5040" w:hanging="360"/>
+      </w:pPr>
+      <w:rPr>
+        <w:u w:val="none"/>
+      </w:rPr>
+    </w:lvl>
+    <w:lvl w:ilvl="7">
+      <w:start w:val="1"/>
+      <w:numFmt w:val="lowerLetter"/>
+      <w:lvlText w:val="%8."/>
+      <w:lvlJc w:val="left"/>
+      <w:pPr>
+        <w:ind w:left="5760" w:hanging="360"/>
+      </w:pPr>
+      <w:rPr>
+        <w:u w:val="none"/>
+      </w:rPr>
+    </w:lvl>
+    <w:lvl w:ilvl="8">
+      <w:start w:val="1"/>
+      <w:numFmt w:val="lowerRoman"/>
+      <w:lvlText w:val="%9."/>
+      <w:lvlJc w:val="right"/>
+      <w:pPr>
+        <w:ind w:left="6480" w:hanging="360"/>
+      </w:pPr>
+      <w:rPr>
+        <w:u w:val="none"/>
+      </w:rPr>
+    </w:lvl>
+  </w:abstractNum>
+  <w:abstractNum w:abstractNumId="7" w15:restartNumberingAfterBreak="0">
+    <w:nsid w:val="30AE3CD7"/>
+    <w:multiLevelType w:val="hybridMultilevel"/>
+    <w:tmpl w:val="65527926"/>
+    <w:lvl w:ilvl="0" w:tplc="0409000F">
+      <w:start w:val="1"/>
+      <w:numFmt w:val="decimal"/>
+      <w:lvlText w:val="%1."/>
+      <w:lvlJc w:val="left"/>
+      <w:pPr>
+        <w:ind w:left="720" w:hanging="360"/>
+      </w:pPr>
+      <w:rPr>
+        <w:rFonts w:hint="default"/>
+      </w:rPr>
+    </w:lvl>
+    <w:lvl w:ilvl="1" w:tplc="04090019">
+      <w:start w:val="1"/>
+      <w:numFmt w:val="lowerLetter"/>
+      <w:lvlText w:val="%2."/>
+      <w:lvlJc w:val="left"/>
+      <w:pPr>
+        <w:ind w:left="1440" w:hanging="360"/>
+      </w:pPr>
+    </w:lvl>
+    <w:lvl w:ilvl="2" w:tplc="0409001B" w:tentative="1">
+      <w:start w:val="1"/>
+      <w:numFmt w:val="lowerRoman"/>
+      <w:lvlText w:val="%3."/>
+      <w:lvlJc w:val="right"/>
+      <w:pPr>
+        <w:ind w:left="2160" w:hanging="180"/>
+      </w:pPr>
+    </w:lvl>
+    <w:lvl w:ilvl="3" w:tplc="0409000F" w:tentative="1">
+      <w:start w:val="1"/>
+      <w:numFmt w:val="decimal"/>
+      <w:lvlText w:val="%4."/>
+      <w:lvlJc w:val="left"/>
+      <w:pPr>
+        <w:ind w:left="2880" w:hanging="360"/>
+      </w:pPr>
+    </w:lvl>
+    <w:lvl w:ilvl="4" w:tplc="04090019" w:tentative="1">
+      <w:start w:val="1"/>
+      <w:numFmt w:val="lowerLetter"/>
+      <w:lvlText w:val="%5."/>
+      <w:lvlJc w:val="left"/>
+      <w:pPr>
+        <w:ind w:left="3600" w:hanging="360"/>
+      </w:pPr>
+    </w:lvl>
+    <w:lvl w:ilvl="5" w:tplc="0409001B" w:tentative="1">
+      <w:start w:val="1"/>
+      <w:numFmt w:val="lowerRoman"/>
+      <w:lvlText w:val="%6."/>
+      <w:lvlJc w:val="right"/>
+      <w:pPr>
+        <w:ind w:left="4320" w:hanging="180"/>
+      </w:pPr>
+    </w:lvl>
+    <w:lvl w:ilvl="6" w:tplc="0409000F" w:tentative="1">
+      <w:start w:val="1"/>
+      <w:numFmt w:val="decimal"/>
+      <w:lvlText w:val="%7."/>
+      <w:lvlJc w:val="left"/>
+      <w:pPr>
+        <w:ind w:left="5040" w:hanging="360"/>
+      </w:pPr>
+    </w:lvl>
+    <w:lvl w:ilvl="7" w:tplc="04090019" w:tentative="1">
+      <w:start w:val="1"/>
+      <w:numFmt w:val="lowerLetter"/>
+      <w:lvlText w:val="%8."/>
+      <w:lvlJc w:val="left"/>
+      <w:pPr>
+        <w:ind w:left="5760" w:hanging="360"/>
+      </w:pPr>
+    </w:lvl>
+    <w:lvl w:ilvl="8" w:tplc="0409001B" w:tentative="1">
+      <w:start w:val="1"/>
+      <w:numFmt w:val="lowerRoman"/>
+      <w:lvlText w:val="%9."/>
+      <w:lvlJc w:val="right"/>
+      <w:pPr>
+        <w:ind w:left="6480" w:hanging="180"/>
+      </w:pPr>
+    </w:lvl>
+  </w:abstractNum>
+  <w:abstractNum w:abstractNumId="8" w15:restartNumberingAfterBreak="0">
     <w:nsid w:val="48E06E63"/>
     <w:multiLevelType w:val="multilevel"/>
     <w:tmpl w:val="19809C24"/>
@@ -3577,7 +4933,7 @@
       </w:rPr>
     </w:lvl>
   </w:abstractNum>
-  <w:abstractNum w:abstractNumId="6" w15:restartNumberingAfterBreak="0">
+  <w:abstractNum w:abstractNumId="9" w15:restartNumberingAfterBreak="0">
     <w:nsid w:val="694C586D"/>
     <w:multiLevelType w:val="multilevel"/>
     <w:tmpl w:val="0726A296"/>
@@ -3691,25 +5047,34 @@
     </w:lvl>
   </w:abstractNum>
   <w:num w:numId="1" w16cid:durableId="159930901">
-    <w:abstractNumId w:val="6"/>
+    <w:abstractNumId w:val="9"/>
   </w:num>
   <w:num w:numId="2" w16cid:durableId="1744991426">
+    <w:abstractNumId w:val="2"/>
+  </w:num>
+  <w:num w:numId="3" w16cid:durableId="1109663341">
+    <w:abstractNumId w:val="4"/>
+  </w:num>
+  <w:num w:numId="4" w16cid:durableId="343092153">
+    <w:abstractNumId w:val="8"/>
+  </w:num>
+  <w:num w:numId="5" w16cid:durableId="114375316">
     <w:abstractNumId w:val="1"/>
   </w:num>
-  <w:num w:numId="3" w16cid:durableId="1109663341">
+  <w:num w:numId="6" w16cid:durableId="567114869">
     <w:abstractNumId w:val="3"/>
   </w:num>
-  <w:num w:numId="4" w16cid:durableId="343092153">
+  <w:num w:numId="7" w16cid:durableId="1018972808">
     <w:abstractNumId w:val="5"/>
   </w:num>
-  <w:num w:numId="5" w16cid:durableId="114375316">
+  <w:num w:numId="8" w16cid:durableId="1975480992">
+    <w:abstractNumId w:val="7"/>
+  </w:num>
+  <w:num w:numId="9" w16cid:durableId="366493252">
     <w:abstractNumId w:val="0"/>
   </w:num>
-  <w:num w:numId="6" w16cid:durableId="567114869">
-    <w:abstractNumId w:val="2"/>
-  </w:num>
-  <w:num w:numId="7" w16cid:durableId="1018972808">
-    <w:abstractNumId w:val="4"/>
+  <w:num w:numId="10" w16cid:durableId="973829690">
+    <w:abstractNumId w:val="6"/>
   </w:num>
 </w:numbering>
 </file>
@@ -4628,6 +5993,29 @@
       </w:tblBorders>
     </w:tblPr>
   </w:style>
+  <w:style w:type="character" w:styleId="Hyperlink">
+    <w:name w:val="Hyperlink"/>
+    <w:basedOn w:val="DefaultParagraphFont"/>
+    <w:uiPriority w:val="99"/>
+    <w:unhideWhenUsed/>
+    <w:rsid w:val="006B4047"/>
+    <w:rPr>
+      <w:color w:val="0000FF"/>
+      <w:u w:val="single"/>
+    </w:rPr>
+  </w:style>
+  <w:style w:type="character" w:styleId="FollowedHyperlink">
+    <w:name w:val="FollowedHyperlink"/>
+    <w:basedOn w:val="DefaultParagraphFont"/>
+    <w:uiPriority w:val="99"/>
+    <w:semiHidden/>
+    <w:unhideWhenUsed/>
+    <w:rsid w:val="006B4047"/>
+    <w:rPr>
+      <w:color w:val="800080" w:themeColor="followedHyperlink"/>
+      <w:u w:val="single"/>
+    </w:rPr>
+  </w:style>
 </w:styles>
 </file>
 

</xml_diff>